<commit_message>
[VM:Susmitha.palacherla@7/2/2014 7:58:48 AM] Updated per SCR 12963.
git-tfs-id: [https://tfs.omnicloud.local/tfs/cco%20program/]$/eCoaching_V2;C13627
</commit_message>
<xml_diff>
--- a/Design/CCO_eCoaching_Quality_ETL_DD.docx
+++ b/Design/CCO_eCoaching_Quality_ETL_DD.docx
@@ -342,7 +342,7 @@
               <w:rPr>
                 <w:rFonts w:ascii="Times New Roman (PCL6)" w:hAnsi="Times New Roman (PCL6)"/>
               </w:rPr>
-              <w:t>12/04/2013</w:t>
+              <w:t>05/01/2014</w:t>
             </w:r>
           </w:p>
         </w:tc>
@@ -619,8 +619,9 @@
           <w:rFonts w:ascii="Times New Roman (PCL6)" w:hAnsi="Times New Roman (PCL6)"/>
           <w:b w:val="0"/>
           <w:sz w:val="22"/>
-        </w:rPr>
-        <w:t>12/04/2013</w:t>
+          <w:szCs w:val="22"/>
+        </w:rPr>
+        <w:t>05/01/2014</w:t>
       </w:r>
     </w:p>
     <w:p>
@@ -1118,9 +1119,8 @@
             <w:r>
               <w:rPr>
                 <w:rFonts w:ascii="Times New Roman (PCL6)" w:hAnsi="Times New Roman (PCL6)"/>
-                <w:sz w:val="22"/>
-              </w:rPr>
-              <w:t>12/04/2013</w:t>
+              </w:rPr>
+              <w:t>05/01/2014</w:t>
             </w:r>
           </w:p>
         </w:tc>
@@ -1166,6 +1166,9 @@
               <w:ind w:left="0"/>
               <w:jc w:val="left"/>
             </w:pPr>
+            <w:r>
+              <w:t>07/01/2014</w:t>
+            </w:r>
           </w:p>
         </w:tc>
         <w:tc>
@@ -1178,6 +1181,17 @@
               <w:ind w:left="0"/>
               <w:jc w:val="left"/>
             </w:pPr>
+            <w:r>
+              <w:t xml:space="preserve">Updated per SCR 12963 to fix </w:t>
+            </w:r>
+            <w:proofErr w:type="spellStart"/>
+            <w:r>
+              <w:t>LoadedCount</w:t>
+            </w:r>
+            <w:proofErr w:type="spellEnd"/>
+            <w:r>
+              <w:t xml:space="preserve"> value in File List table</w:t>
+            </w:r>
           </w:p>
         </w:tc>
         <w:tc>
@@ -1190,6 +1204,9 @@
               <w:ind w:left="0"/>
               <w:jc w:val="left"/>
             </w:pPr>
+            <w:r>
+              <w:t>Susmitha Palacherla</w:t>
+            </w:r>
           </w:p>
         </w:tc>
       </w:tr>
@@ -1456,7 +1473,7 @@
           <w:r>
             <w:fldChar w:fldCharType="separate"/>
           </w:r>
-          <w:hyperlink w:anchor="_Toc387821365" w:history="1">
+          <w:hyperlink w:anchor="_Toc391973376" w:history="1">
             <w:r>
               <w:rPr>
                 <w:rStyle w:val="Hyperlink"/>
@@ -1497,7 +1514,7 @@
                 <w:noProof/>
                 <w:webHidden/>
               </w:rPr>
-              <w:instrText xml:space="preserve"> PAGEREF _Toc387821365 \h </w:instrText>
+              <w:instrText xml:space="preserve"> PAGEREF _Toc391973376 \h </w:instrText>
             </w:r>
             <w:r>
               <w:rPr>
@@ -1540,7 +1557,7 @@
               <w:lang w:eastAsia="en-US"/>
             </w:rPr>
           </w:pPr>
-          <w:hyperlink w:anchor="_Toc387821366" w:history="1">
+          <w:hyperlink w:anchor="_Toc391973377" w:history="1">
             <w:r>
               <w:rPr>
                 <w:rStyle w:val="Hyperlink"/>
@@ -1583,7 +1600,7 @@
                 <w:noProof/>
                 <w:webHidden/>
               </w:rPr>
-              <w:instrText xml:space="preserve"> PAGEREF _Toc387821366 \h </w:instrText>
+              <w:instrText xml:space="preserve"> PAGEREF _Toc391973377 \h </w:instrText>
             </w:r>
             <w:r>
               <w:rPr>
@@ -1626,7 +1643,7 @@
               <w:lang w:eastAsia="en-US"/>
             </w:rPr>
           </w:pPr>
-          <w:hyperlink w:anchor="_Toc387821367" w:history="1">
+          <w:hyperlink w:anchor="_Toc391973378" w:history="1">
             <w:r>
               <w:rPr>
                 <w:rStyle w:val="Hyperlink"/>
@@ -1669,7 +1686,7 @@
                 <w:noProof/>
                 <w:webHidden/>
               </w:rPr>
-              <w:instrText xml:space="preserve"> PAGEREF _Toc387821367 \h </w:instrText>
+              <w:instrText xml:space="preserve"> PAGEREF _Toc391973378 \h </w:instrText>
             </w:r>
             <w:r>
               <w:rPr>
@@ -1712,7 +1729,7 @@
               <w:lang w:eastAsia="en-US"/>
             </w:rPr>
           </w:pPr>
-          <w:hyperlink w:anchor="_Toc387821368" w:history="1">
+          <w:hyperlink w:anchor="_Toc391973379" w:history="1">
             <w:r>
               <w:rPr>
                 <w:rStyle w:val="Hyperlink"/>
@@ -1734,7 +1751,7 @@
                 <w:rFonts w:ascii="Calibri" w:hAnsi="Calibri"/>
                 <w:noProof/>
               </w:rPr>
-              <w:t>Source Files</w:t>
+              <w:t>Source File</w:t>
             </w:r>
             <w:r>
               <w:rPr>
@@ -1755,7 +1772,7 @@
                 <w:noProof/>
                 <w:webHidden/>
               </w:rPr>
-              <w:instrText xml:space="preserve"> PAGEREF _Toc387821368 \h </w:instrText>
+              <w:instrText xml:space="preserve"> PAGEREF _Toc391973379 \h </w:instrText>
             </w:r>
             <w:r>
               <w:rPr>
@@ -1798,7 +1815,7 @@
               <w:lang w:eastAsia="en-US"/>
             </w:rPr>
           </w:pPr>
-          <w:hyperlink w:anchor="_Toc387821369" w:history="1">
+          <w:hyperlink w:anchor="_Toc391973380" w:history="1">
             <w:r>
               <w:rPr>
                 <w:rStyle w:val="Hyperlink"/>
@@ -1841,7 +1858,7 @@
                 <w:noProof/>
                 <w:webHidden/>
               </w:rPr>
-              <w:instrText xml:space="preserve"> PAGEREF _Toc387821369 \h </w:instrText>
+              <w:instrText xml:space="preserve"> PAGEREF _Toc391973380 \h </w:instrText>
             </w:r>
             <w:r>
               <w:rPr>
@@ -1861,7 +1878,7 @@
                 <w:noProof/>
                 <w:webHidden/>
               </w:rPr>
-              <w:t>5</w:t>
+              <w:t>4</w:t>
             </w:r>
             <w:r>
               <w:rPr>
@@ -1884,7 +1901,7 @@
               <w:lang w:eastAsia="en-US"/>
             </w:rPr>
           </w:pPr>
-          <w:hyperlink w:anchor="_Toc387821370" w:history="1">
+          <w:hyperlink w:anchor="_Toc391973381" w:history="1">
             <w:r>
               <w:rPr>
                 <w:rStyle w:val="Hyperlink"/>
@@ -1927,7 +1944,7 @@
                 <w:noProof/>
                 <w:webHidden/>
               </w:rPr>
-              <w:instrText xml:space="preserve"> PAGEREF _Toc387821370 \h </w:instrText>
+              <w:instrText xml:space="preserve"> PAGEREF _Toc391973381 \h </w:instrText>
             </w:r>
             <w:r>
               <w:rPr>
@@ -1947,7 +1964,7 @@
                 <w:noProof/>
                 <w:webHidden/>
               </w:rPr>
-              <w:t>6</w:t>
+              <w:t>4</w:t>
             </w:r>
             <w:r>
               <w:rPr>
@@ -1970,7 +1987,7 @@
               <w:lang w:eastAsia="en-US"/>
             </w:rPr>
           </w:pPr>
-          <w:hyperlink w:anchor="_Toc387821371" w:history="1">
+          <w:hyperlink w:anchor="_Toc391973382" w:history="1">
             <w:r>
               <w:rPr>
                 <w:rStyle w:val="Hyperlink"/>
@@ -2011,7 +2028,7 @@
                 <w:noProof/>
                 <w:webHidden/>
               </w:rPr>
-              <w:instrText xml:space="preserve"> PAGEREF _Toc387821371 \h </w:instrText>
+              <w:instrText xml:space="preserve"> PAGEREF _Toc391973382 \h </w:instrText>
             </w:r>
             <w:r>
               <w:rPr>
@@ -2031,7 +2048,7 @@
                 <w:noProof/>
                 <w:webHidden/>
               </w:rPr>
-              <w:t>6</w:t>
+              <w:t>4</w:t>
             </w:r>
             <w:r>
               <w:rPr>
@@ -2054,7 +2071,7 @@
               <w:lang w:eastAsia="en-US"/>
             </w:rPr>
           </w:pPr>
-          <w:hyperlink w:anchor="_Toc387821372" w:history="1">
+          <w:hyperlink w:anchor="_Toc391973383" w:history="1">
             <w:r>
               <w:rPr>
                 <w:rStyle w:val="Hyperlink"/>
@@ -2095,7 +2112,7 @@
                 <w:noProof/>
                 <w:webHidden/>
               </w:rPr>
-              <w:instrText xml:space="preserve"> PAGEREF _Toc387821372 \h </w:instrText>
+              <w:instrText xml:space="preserve"> PAGEREF _Toc391973383 \h </w:instrText>
             </w:r>
             <w:r>
               <w:rPr>
@@ -2115,7 +2132,7 @@
                 <w:noProof/>
                 <w:webHidden/>
               </w:rPr>
-              <w:t>6</w:t>
+              <w:t>4</w:t>
             </w:r>
             <w:r>
               <w:rPr>
@@ -2138,7 +2155,7 @@
               <w:lang w:eastAsia="en-US"/>
             </w:rPr>
           </w:pPr>
-          <w:hyperlink w:anchor="_Toc387821373" w:history="1">
+          <w:hyperlink w:anchor="_Toc391973384" w:history="1">
             <w:r>
               <w:rPr>
                 <w:rStyle w:val="Hyperlink"/>
@@ -2181,7 +2198,7 @@
                 <w:noProof/>
                 <w:webHidden/>
               </w:rPr>
-              <w:instrText xml:space="preserve"> PAGEREF _Toc387821373 \h </w:instrText>
+              <w:instrText xml:space="preserve"> PAGEREF _Toc391973384 \h </w:instrText>
             </w:r>
             <w:r>
               <w:rPr>
@@ -2201,7 +2218,7 @@
                 <w:noProof/>
                 <w:webHidden/>
               </w:rPr>
-              <w:t>6</w:t>
+              <w:t>5</w:t>
             </w:r>
             <w:r>
               <w:rPr>
@@ -2224,7 +2241,7 @@
               <w:noProof/>
             </w:rPr>
           </w:pPr>
-          <w:hyperlink w:anchor="_Toc387821374" w:history="1">
+          <w:hyperlink w:anchor="_Toc391973385" w:history="1">
             <w:r>
               <w:rPr>
                 <w:rStyle w:val="Hyperlink"/>
@@ -2265,7 +2282,7 @@
                 <w:noProof/>
                 <w:webHidden/>
               </w:rPr>
-              <w:instrText xml:space="preserve"> PAGEREF _Toc387821374 \h </w:instrText>
+              <w:instrText xml:space="preserve"> PAGEREF _Toc391973385 \h </w:instrText>
             </w:r>
             <w:r>
               <w:rPr>
@@ -2285,7 +2302,7 @@
                 <w:noProof/>
                 <w:webHidden/>
               </w:rPr>
-              <w:t>6</w:t>
+              <w:t>5</w:t>
             </w:r>
             <w:r>
               <w:rPr>
@@ -2308,7 +2325,7 @@
               <w:lang w:eastAsia="en-US"/>
             </w:rPr>
           </w:pPr>
-          <w:hyperlink w:anchor="_Toc387821377" w:history="1">
+          <w:hyperlink w:anchor="_Toc391973388" w:history="1">
             <w:r>
               <w:rPr>
                 <w:rStyle w:val="Hyperlink"/>
@@ -2351,7 +2368,7 @@
                 <w:noProof/>
                 <w:webHidden/>
               </w:rPr>
-              <w:instrText xml:space="preserve"> PAGEREF _Toc387821377 \h </w:instrText>
+              <w:instrText xml:space="preserve"> PAGEREF _Toc391973388 \h </w:instrText>
             </w:r>
             <w:r>
               <w:rPr>
@@ -2371,7 +2388,7 @@
                 <w:noProof/>
                 <w:webHidden/>
               </w:rPr>
-              <w:t>6</w:t>
+              <w:t>5</w:t>
             </w:r>
             <w:r>
               <w:rPr>
@@ -2394,7 +2411,7 @@
               <w:lang w:eastAsia="en-US"/>
             </w:rPr>
           </w:pPr>
-          <w:hyperlink w:anchor="_Toc387821378" w:history="1">
+          <w:hyperlink w:anchor="_Toc391973389" w:history="1">
             <w:r>
               <w:rPr>
                 <w:rStyle w:val="Hyperlink"/>
@@ -2413,10 +2430,10 @@
             <w:r>
               <w:rPr>
                 <w:rStyle w:val="Hyperlink"/>
-                <w:rFonts w:ascii="Calibri" w:hAnsi="Calibri"/>
+                <w:rFonts w:cs="Segoe UI"/>
                 <w:noProof/>
               </w:rPr>
-              <w:t>eCL_Outliers_Feed_XXXyyyymmdd.csv where XXX is the 3 letter acronym for the Report Type.</w:t>
+              <w:t>eCL_IQS_Scorecard_yyyymmdd.csv.zip.encrypt</w:t>
             </w:r>
             <w:r>
               <w:rPr>
@@ -2437,7 +2454,7 @@
                 <w:noProof/>
                 <w:webHidden/>
               </w:rPr>
-              <w:instrText xml:space="preserve"> PAGEREF _Toc387821378 \h </w:instrText>
+              <w:instrText xml:space="preserve"> PAGEREF _Toc391973389 \h </w:instrText>
             </w:r>
             <w:r>
               <w:rPr>
@@ -2457,7 +2474,7 @@
                 <w:noProof/>
                 <w:webHidden/>
               </w:rPr>
-              <w:t>6</w:t>
+              <w:t>5</w:t>
             </w:r>
             <w:r>
               <w:rPr>
@@ -2480,7 +2497,7 @@
               <w:lang w:eastAsia="en-US"/>
             </w:rPr>
           </w:pPr>
-          <w:hyperlink w:anchor="_Toc387821379" w:history="1">
+          <w:hyperlink w:anchor="_Toc391973390" w:history="1">
             <w:r>
               <w:rPr>
                 <w:rStyle w:val="Hyperlink"/>
@@ -2523,7 +2540,7 @@
                 <w:noProof/>
                 <w:webHidden/>
               </w:rPr>
-              <w:instrText xml:space="preserve"> PAGEREF _Toc387821379 \h </w:instrText>
+              <w:instrText xml:space="preserve"> PAGEREF _Toc391973390 \h </w:instrText>
             </w:r>
             <w:r>
               <w:rPr>
@@ -2543,7 +2560,7 @@
                 <w:noProof/>
                 <w:webHidden/>
               </w:rPr>
-              <w:t>7</w:t>
+              <w:t>5</w:t>
             </w:r>
             <w:r>
               <w:rPr>
@@ -2566,7 +2583,7 @@
               <w:lang w:eastAsia="en-US"/>
             </w:rPr>
           </w:pPr>
-          <w:hyperlink w:anchor="_Toc387821380" w:history="1">
+          <w:hyperlink w:anchor="_Toc391973391" w:history="1">
             <w:r>
               <w:rPr>
                 <w:rStyle w:val="Hyperlink"/>
@@ -2609,7 +2626,7 @@
                 <w:noProof/>
                 <w:webHidden/>
               </w:rPr>
-              <w:instrText xml:space="preserve"> PAGEREF _Toc387821380 \h </w:instrText>
+              <w:instrText xml:space="preserve"> PAGEREF _Toc391973391 \h </w:instrText>
             </w:r>
             <w:r>
               <w:rPr>
@@ -2629,7 +2646,7 @@
                 <w:noProof/>
                 <w:webHidden/>
               </w:rPr>
-              <w:t>7</w:t>
+              <w:t>5</w:t>
             </w:r>
             <w:r>
               <w:rPr>
@@ -2652,7 +2669,7 @@
               <w:lang w:eastAsia="en-US"/>
             </w:rPr>
           </w:pPr>
-          <w:hyperlink w:anchor="_Toc387821381" w:history="1">
+          <w:hyperlink w:anchor="_Toc391973392" w:history="1">
             <w:r>
               <w:rPr>
                 <w:rStyle w:val="Hyperlink"/>
@@ -2695,7 +2712,7 @@
                 <w:noProof/>
                 <w:webHidden/>
               </w:rPr>
-              <w:instrText xml:space="preserve"> PAGEREF _Toc387821381 \h </w:instrText>
+              <w:instrText xml:space="preserve"> PAGEREF _Toc391973392 \h </w:instrText>
             </w:r>
             <w:r>
               <w:rPr>
@@ -2715,7 +2732,7 @@
                 <w:noProof/>
                 <w:webHidden/>
               </w:rPr>
-              <w:t>7</w:t>
+              <w:t>6</w:t>
             </w:r>
             <w:r>
               <w:rPr>
@@ -2738,7 +2755,7 @@
               <w:lang w:eastAsia="en-US"/>
             </w:rPr>
           </w:pPr>
-          <w:hyperlink w:anchor="_Toc387821382" w:history="1">
+          <w:hyperlink w:anchor="_Toc391973393" w:history="1">
             <w:r>
               <w:rPr>
                 <w:rStyle w:val="Hyperlink"/>
@@ -2781,7 +2798,7 @@
                 <w:noProof/>
                 <w:webHidden/>
               </w:rPr>
-              <w:instrText xml:space="preserve"> PAGEREF _Toc387821382 \h </w:instrText>
+              <w:instrText xml:space="preserve"> PAGEREF _Toc391973393 \h </w:instrText>
             </w:r>
             <w:r>
               <w:rPr>
@@ -2801,7 +2818,7 @@
                 <w:noProof/>
                 <w:webHidden/>
               </w:rPr>
-              <w:t>40</w:t>
+              <w:t>49</w:t>
             </w:r>
             <w:r>
               <w:rPr>
@@ -2824,7 +2841,7 @@
               <w:lang w:eastAsia="en-US"/>
             </w:rPr>
           </w:pPr>
-          <w:hyperlink w:anchor="_Toc387821383" w:history="1">
+          <w:hyperlink w:anchor="_Toc391973394" w:history="1">
             <w:r>
               <w:rPr>
                 <w:rStyle w:val="Hyperlink"/>
@@ -2867,7 +2884,7 @@
                 <w:noProof/>
                 <w:webHidden/>
               </w:rPr>
-              <w:instrText xml:space="preserve"> PAGEREF _Toc387821383 \h </w:instrText>
+              <w:instrText xml:space="preserve"> PAGEREF _Toc391973394 \h </w:instrText>
             </w:r>
             <w:r>
               <w:rPr>
@@ -2887,7 +2904,7 @@
                 <w:noProof/>
                 <w:webHidden/>
               </w:rPr>
-              <w:t>40</w:t>
+              <w:t>50</w:t>
             </w:r>
             <w:r>
               <w:rPr>
@@ -3002,7 +3019,7 @@
           <w:color w:val="auto"/>
         </w:rPr>
       </w:pPr>
-      <w:bookmarkStart w:id="2" w:name="_Toc387821365"/>
+      <w:bookmarkStart w:id="2" w:name="_Toc391973376"/>
       <w:r>
         <w:rPr>
           <w:color w:val="auto"/>
@@ -3022,7 +3039,7 @@
           <w:szCs w:val="22"/>
         </w:rPr>
       </w:pPr>
-      <w:bookmarkStart w:id="3" w:name="_Toc387821366"/>
+      <w:bookmarkStart w:id="3" w:name="_Toc391973377"/>
       <w:r>
         <w:rPr>
           <w:rFonts w:ascii="Calibri" w:hAnsi="Calibri" w:cs="Times New Roman"/>
@@ -3137,7 +3154,7 @@
           <w:szCs w:val="22"/>
         </w:rPr>
       </w:pPr>
-      <w:bookmarkStart w:id="4" w:name="_Toc387821367"/>
+      <w:bookmarkStart w:id="4" w:name="_Toc391973378"/>
       <w:r>
         <w:rPr>
           <w:rFonts w:ascii="Calibri" w:hAnsi="Calibri" w:cs="Times New Roman"/>
@@ -3239,7 +3256,7 @@
           <w:szCs w:val="22"/>
         </w:rPr>
       </w:pPr>
-      <w:bookmarkStart w:id="5" w:name="_Toc387821368"/>
+      <w:bookmarkStart w:id="5" w:name="_Toc391973379"/>
       <w:r>
         <w:rPr>
           <w:rFonts w:ascii="Calibri" w:hAnsi="Calibri" w:cs="Times New Roman"/>
@@ -3391,7 +3408,7 @@
           <w:szCs w:val="22"/>
         </w:rPr>
       </w:pPr>
-      <w:bookmarkStart w:id="6" w:name="_Toc387821369"/>
+      <w:bookmarkStart w:id="6" w:name="_Toc391973380"/>
       <w:r>
         <w:rPr>
           <w:rFonts w:ascii="Calibri" w:hAnsi="Calibri" w:cs="Times New Roman"/>
@@ -3559,7 +3576,7 @@
           <w:szCs w:val="22"/>
         </w:rPr>
       </w:pPr>
-      <w:bookmarkStart w:id="7" w:name="_Toc387821370"/>
+      <w:bookmarkStart w:id="7" w:name="_Toc391973381"/>
       <w:r>
         <w:rPr>
           <w:rFonts w:ascii="Calibri" w:hAnsi="Calibri" w:cs="Times New Roman"/>
@@ -3578,7 +3595,7 @@
           <w:color w:val="auto"/>
         </w:rPr>
       </w:pPr>
-      <w:bookmarkStart w:id="8" w:name="_Toc387821371"/>
+      <w:bookmarkStart w:id="8" w:name="_Toc391973382"/>
       <w:r>
         <w:rPr>
           <w:color w:val="auto"/>
@@ -3667,7 +3684,7 @@
           <w:color w:val="auto"/>
         </w:rPr>
       </w:pPr>
-      <w:bookmarkStart w:id="9" w:name="_Toc387821372"/>
+      <w:bookmarkStart w:id="9" w:name="_Toc391973383"/>
       <w:r>
         <w:rPr>
           <w:color w:val="auto"/>
@@ -3844,7 +3861,7 @@
           <w:szCs w:val="22"/>
         </w:rPr>
       </w:pPr>
-      <w:bookmarkStart w:id="10" w:name="_Toc387821373"/>
+      <w:bookmarkStart w:id="10" w:name="_Toc391973384"/>
       <w:r>
         <w:rPr>
           <w:rFonts w:ascii="Calibri" w:hAnsi="Calibri" w:cs="Times New Roman"/>
@@ -3941,7 +3958,7 @@
           <w:color w:val="auto"/>
         </w:rPr>
       </w:pPr>
-      <w:bookmarkStart w:id="11" w:name="_Toc387821374"/>
+      <w:bookmarkStart w:id="11" w:name="_Toc391973385"/>
       <w:r>
         <w:rPr>
           <w:color w:val="auto"/>
@@ -3997,10 +4014,12 @@
       <w:bookmarkStart w:id="13" w:name="_Toc387758815"/>
       <w:bookmarkStart w:id="14" w:name="_Toc387821326"/>
       <w:bookmarkStart w:id="15" w:name="_Toc387821375"/>
+      <w:bookmarkStart w:id="16" w:name="_Toc391973386"/>
       <w:bookmarkEnd w:id="12"/>
       <w:bookmarkEnd w:id="13"/>
       <w:bookmarkEnd w:id="14"/>
       <w:bookmarkEnd w:id="15"/>
+      <w:bookmarkEnd w:id="16"/>
     </w:p>
     <w:p>
       <w:pPr>
@@ -4021,14 +4040,16 @@
           <w:vanish/>
         </w:rPr>
       </w:pPr>
-      <w:bookmarkStart w:id="16" w:name="_Toc387654371"/>
-      <w:bookmarkStart w:id="17" w:name="_Toc387758816"/>
-      <w:bookmarkStart w:id="18" w:name="_Toc387821327"/>
-      <w:bookmarkStart w:id="19" w:name="_Toc387821376"/>
-      <w:bookmarkEnd w:id="16"/>
+      <w:bookmarkStart w:id="17" w:name="_Toc387654371"/>
+      <w:bookmarkStart w:id="18" w:name="_Toc387758816"/>
+      <w:bookmarkStart w:id="19" w:name="_Toc387821327"/>
+      <w:bookmarkStart w:id="20" w:name="_Toc387821376"/>
+      <w:bookmarkStart w:id="21" w:name="_Toc391973387"/>
       <w:bookmarkEnd w:id="17"/>
       <w:bookmarkEnd w:id="18"/>
       <w:bookmarkEnd w:id="19"/>
+      <w:bookmarkEnd w:id="20"/>
+      <w:bookmarkEnd w:id="21"/>
     </w:p>
     <w:p>
       <w:pPr>
@@ -4044,7 +4065,7 @@
           <w:szCs w:val="22"/>
         </w:rPr>
       </w:pPr>
-      <w:bookmarkStart w:id="20" w:name="_Toc387821377"/>
+      <w:bookmarkStart w:id="22" w:name="_Toc391973388"/>
       <w:r>
         <w:rPr>
           <w:rFonts w:ascii="Calibri" w:hAnsi="Calibri" w:cs="Times New Roman"/>
@@ -4054,7 +4075,7 @@
         </w:rPr>
         <w:t>Source Files</w:t>
       </w:r>
-      <w:bookmarkEnd w:id="20"/>
+      <w:bookmarkEnd w:id="22"/>
     </w:p>
     <w:p>
       <w:pPr>
@@ -4068,7 +4089,7 @@
           <w:color w:val="auto"/>
         </w:rPr>
       </w:pPr>
-      <w:bookmarkStart w:id="21" w:name="_Toc387821378"/>
+      <w:bookmarkStart w:id="23" w:name="_Toc391973389"/>
       <w:proofErr w:type="spellStart"/>
       <w:r>
         <w:rPr>
@@ -4091,6 +4112,7 @@
         </w:rPr>
         <w:t>.csv.zip.encrypt</w:t>
       </w:r>
+      <w:bookmarkEnd w:id="23"/>
       <w:proofErr w:type="spellEnd"/>
       <w:r>
         <w:rPr>
@@ -4099,7 +4121,6 @@
         </w:rPr>
         <w:t xml:space="preserve"> </w:t>
       </w:r>
-      <w:bookmarkEnd w:id="21"/>
     </w:p>
     <w:p>
       <w:pPr>
@@ -4327,7 +4348,7 @@
           <w:szCs w:val="22"/>
         </w:rPr>
       </w:pPr>
-      <w:bookmarkStart w:id="22" w:name="_Toc387821379"/>
+      <w:bookmarkStart w:id="24" w:name="_Toc391973390"/>
       <w:r>
         <w:rPr>
           <w:rFonts w:ascii="Calibri" w:hAnsi="Calibri" w:cs="Times New Roman"/>
@@ -4337,7 +4358,7 @@
         </w:rPr>
         <w:t>Module Details</w:t>
       </w:r>
-      <w:bookmarkEnd w:id="22"/>
+      <w:bookmarkEnd w:id="24"/>
     </w:p>
     <w:p>
       <w:pPr>
@@ -4351,7 +4372,7 @@
           <w:color w:val="auto"/>
         </w:rPr>
       </w:pPr>
-      <w:bookmarkStart w:id="23" w:name="_Toc387821380"/>
+      <w:bookmarkStart w:id="25" w:name="_Toc391973391"/>
       <w:r>
         <w:rPr>
           <w:rFonts w:ascii="Calibri" w:hAnsi="Calibri" w:cs="Times New Roman"/>
@@ -4359,7 +4380,7 @@
         </w:rPr>
         <w:t>SQL agent job</w:t>
       </w:r>
-      <w:bookmarkEnd w:id="23"/>
+      <w:bookmarkEnd w:id="25"/>
     </w:p>
     <w:p>
       <w:pPr>
@@ -4572,7 +4593,7 @@
           <w:color w:val="auto"/>
         </w:rPr>
       </w:pPr>
-      <w:bookmarkStart w:id="24" w:name="_Toc387821381"/>
+      <w:bookmarkStart w:id="26" w:name="_Toc391973392"/>
       <w:r>
         <w:rPr>
           <w:rFonts w:ascii="Calibri" w:hAnsi="Calibri" w:cs="Times New Roman"/>
@@ -4581,7 +4602,7 @@
         <w:lastRenderedPageBreak/>
         <w:t>SSIS Package</w:t>
       </w:r>
-      <w:bookmarkEnd w:id="24"/>
+      <w:bookmarkEnd w:id="26"/>
     </w:p>
     <w:p>
       <w:pPr>
@@ -13343,7 +13364,7 @@
           <w:sz w:val="20"/>
           <w:szCs w:val="20"/>
         </w:rPr>
-        <w:t>6</w:t>
+        <w:t>5</w:t>
       </w:r>
       <w:r>
         <w:rPr>
@@ -13735,10 +13756,10 @@
         </w:rPr>
         <w:lastRenderedPageBreak/>
         <w:drawing>
-          <wp:inline distT="0" distB="0" distL="0" distR="0" wp14:anchorId="653CC10F" wp14:editId="07547A33">
-            <wp:extent cx="5943600" cy="3983355"/>
-            <wp:effectExtent l="0" t="0" r="0" b="0"/>
-            <wp:docPr id="107" name="Picture 107"/>
+          <wp:inline distT="0" distB="0" distL="0" distR="0" wp14:anchorId="10415A6B" wp14:editId="667C73B8">
+            <wp:extent cx="5943600" cy="3343275"/>
+            <wp:effectExtent l="0" t="0" r="0" b="9525"/>
+            <wp:docPr id="6" name="Picture 6"/>
             <wp:cNvGraphicFramePr>
               <a:graphicFrameLocks xmlns:a="http://schemas.openxmlformats.org/drawingml/2006/main" noChangeAspect="1"/>
             </wp:cNvGraphicFramePr>
@@ -13758,7 +13779,7 @@
                   <pic:spPr>
                     <a:xfrm>
                       <a:off x="0" y="0"/>
-                      <a:ext cx="5943600" cy="3983355"/>
+                      <a:ext cx="5943600" cy="3343275"/>
                     </a:xfrm>
                     <a:prstGeom prst="rect">
                       <a:avLst/>
@@ -13812,121 +13833,97 @@
           <w:szCs w:val="24"/>
         </w:rPr>
       </w:pPr>
-    </w:p>
-    <w:p>
-      <w:pPr>
-        <w:widowControl w:val="0"/>
-        <w:autoSpaceDE w:val="0"/>
-        <w:autoSpaceDN w:val="0"/>
-        <w:adjustRightInd w:val="0"/>
-        <w:spacing w:after="0" w:line="240" w:lineRule="auto"/>
-        <w:rPr>
-          <w:rFonts w:ascii="Arial" w:hAnsi="Arial" w:cs="Arial"/>
-          <w:sz w:val="24"/>
-          <w:szCs w:val="24"/>
-        </w:rPr>
-      </w:pPr>
-    </w:p>
-    <w:p>
-      <w:pPr>
-        <w:widowControl w:val="0"/>
-        <w:autoSpaceDE w:val="0"/>
-        <w:autoSpaceDN w:val="0"/>
-        <w:adjustRightInd w:val="0"/>
-        <w:spacing w:after="0" w:line="240" w:lineRule="auto"/>
-        <w:ind w:left="360"/>
-        <w:rPr>
-          <w:rFonts w:ascii="Arial" w:hAnsi="Arial" w:cs="Arial"/>
-          <w:sz w:val="20"/>
-          <w:szCs w:val="20"/>
-        </w:rPr>
-      </w:pPr>
-      <w:r>
-        <w:rPr>
-          <w:rFonts w:ascii="Arial" w:hAnsi="Arial" w:cs="Arial"/>
-          <w:b/>
-          <w:sz w:val="20"/>
-          <w:szCs w:val="20"/>
-        </w:rPr>
-        <w:t xml:space="preserve">Step </w:t>
-      </w:r>
-      <w:r>
-        <w:rPr>
-          <w:rFonts w:ascii="Arial" w:hAnsi="Arial" w:cs="Arial"/>
-          <w:b/>
-          <w:sz w:val="20"/>
-          <w:szCs w:val="20"/>
-        </w:rPr>
-        <w:t>7</w:t>
-      </w:r>
-      <w:r>
-        <w:rPr>
-          <w:rFonts w:ascii="Arial" w:hAnsi="Arial" w:cs="Arial"/>
-          <w:b/>
-          <w:sz w:val="20"/>
-          <w:szCs w:val="20"/>
-        </w:rPr>
-        <w:t xml:space="preserve">: </w:t>
-      </w:r>
-      <w:r>
-        <w:rPr>
-          <w:rFonts w:ascii="Arial" w:hAnsi="Arial" w:cs="Arial"/>
-          <w:b/>
-          <w:sz w:val="20"/>
-          <w:szCs w:val="20"/>
-        </w:rPr>
-        <w:t>SQL</w:t>
-      </w:r>
-      <w:r>
-        <w:rPr>
-          <w:rFonts w:ascii="Arial" w:hAnsi="Arial" w:cs="Arial"/>
-          <w:b/>
-          <w:sz w:val="20"/>
-          <w:szCs w:val="20"/>
-        </w:rPr>
-        <w:t xml:space="preserve"> task – </w:t>
-      </w:r>
-      <w:r>
-        <w:rPr>
-          <w:rFonts w:ascii="Arial" w:hAnsi="Arial" w:cs="Arial"/>
-          <w:sz w:val="20"/>
-          <w:szCs w:val="20"/>
-        </w:rPr>
-        <w:t>Update</w:t>
-      </w:r>
-      <w:r>
-        <w:rPr>
-          <w:rFonts w:ascii="Arial" w:hAnsi="Arial" w:cs="Arial"/>
-          <w:sz w:val="20"/>
-          <w:szCs w:val="20"/>
-        </w:rPr>
-        <w:t xml:space="preserve"> Quality Fact Table</w:t>
-      </w:r>
-    </w:p>
-    <w:p>
-      <w:pPr>
-        <w:widowControl w:val="0"/>
-        <w:autoSpaceDE w:val="0"/>
-        <w:autoSpaceDN w:val="0"/>
-        <w:adjustRightInd w:val="0"/>
-        <w:spacing w:after="0" w:line="240" w:lineRule="auto"/>
-        <w:ind w:left="360"/>
-        <w:rPr>
-          <w:rFonts w:ascii="Arial" w:hAnsi="Arial" w:cs="Arial"/>
-          <w:sz w:val="20"/>
-          <w:szCs w:val="20"/>
-        </w:rPr>
-      </w:pPr>
-      <w:r>
-        <w:rPr>
-          <w:noProof/>
-        </w:rPr>
-        <w:lastRenderedPageBreak/>
+      <w:r>
+        <w:rPr>
+          <w:rFonts w:ascii="Arial" w:hAnsi="Arial" w:cs="Arial"/>
+          <w:sz w:val="24"/>
+          <w:szCs w:val="24"/>
+        </w:rPr>
+        <w:t xml:space="preserve">SQL statement - </w:t>
+      </w:r>
+      <w:proofErr w:type="gramStart"/>
+      <w:r>
+        <w:rPr>
+          <w:rFonts w:ascii="Arial" w:hAnsi="Arial" w:cs="Arial"/>
+          <w:sz w:val="24"/>
+          <w:szCs w:val="24"/>
+        </w:rPr>
+        <w:t>exec[</w:t>
+      </w:r>
+      <w:proofErr w:type="gramEnd"/>
+      <w:r>
+        <w:rPr>
+          <w:rFonts w:ascii="Arial" w:hAnsi="Arial" w:cs="Arial"/>
+          <w:sz w:val="24"/>
+          <w:szCs w:val="24"/>
+        </w:rPr>
+        <w:t>EC].[</w:t>
+      </w:r>
+      <w:proofErr w:type="spellStart"/>
+      <w:r>
+        <w:rPr>
+          <w:rFonts w:ascii="Arial" w:hAnsi="Arial" w:cs="Arial"/>
+          <w:sz w:val="24"/>
+          <w:szCs w:val="24"/>
+        </w:rPr>
+        <w:t>sp_InsertInto_Coaching_Log_Quality</w:t>
+      </w:r>
+      <w:proofErr w:type="spellEnd"/>
+      <w:r>
+        <w:rPr>
+          <w:rFonts w:ascii="Arial" w:hAnsi="Arial" w:cs="Arial"/>
+          <w:sz w:val="24"/>
+          <w:szCs w:val="24"/>
+        </w:rPr>
+        <w:t xml:space="preserve">]  ? </w:t>
+      </w:r>
+      <w:proofErr w:type="gramStart"/>
+      <w:r>
+        <w:rPr>
+          <w:rFonts w:ascii="Arial" w:hAnsi="Arial" w:cs="Arial"/>
+          <w:sz w:val="24"/>
+          <w:szCs w:val="24"/>
+        </w:rPr>
+        <w:t>output</w:t>
+      </w:r>
+      <w:proofErr w:type="gramEnd"/>
+    </w:p>
+    <w:p>
+      <w:pPr>
+        <w:widowControl w:val="0"/>
+        <w:autoSpaceDE w:val="0"/>
+        <w:autoSpaceDN w:val="0"/>
+        <w:adjustRightInd w:val="0"/>
+        <w:spacing w:after="0" w:line="240" w:lineRule="auto"/>
+        <w:rPr>
+          <w:rFonts w:ascii="Arial" w:hAnsi="Arial" w:cs="Arial"/>
+          <w:sz w:val="24"/>
+          <w:szCs w:val="24"/>
+        </w:rPr>
+      </w:pPr>
+    </w:p>
+    <w:p>
+      <w:pPr>
+        <w:widowControl w:val="0"/>
+        <w:autoSpaceDE w:val="0"/>
+        <w:autoSpaceDN w:val="0"/>
+        <w:adjustRightInd w:val="0"/>
+        <w:spacing w:after="0" w:line="240" w:lineRule="auto"/>
+        <w:rPr>
+          <w:rFonts w:ascii="Arial" w:hAnsi="Arial" w:cs="Arial"/>
+          <w:sz w:val="24"/>
+          <w:szCs w:val="24"/>
+        </w:rPr>
+      </w:pPr>
+      <w:r>
+        <w:rPr>
+          <w:noProof/>
+        </w:rPr>
         <w:drawing>
-          <wp:inline distT="0" distB="0" distL="0" distR="0" wp14:anchorId="20DB54D4" wp14:editId="7E3B46CC">
-            <wp:extent cx="5943600" cy="4996180"/>
-            <wp:effectExtent l="0" t="0" r="0" b="0"/>
-            <wp:docPr id="111" name="Picture 111"/>
+          <wp:inline distT="0" distB="0" distL="0" distR="0" wp14:anchorId="3EDA8917" wp14:editId="25F0C63B">
+            <wp:extent cx="5943600" cy="1667510"/>
+            <wp:effectExtent l="0" t="0" r="0" b="8890"/>
+            <wp:docPr id="7" name="Picture 7"/>
             <wp:cNvGraphicFramePr>
               <a:graphicFrameLocks xmlns:a="http://schemas.openxmlformats.org/drawingml/2006/main" noChangeAspect="1"/>
             </wp:cNvGraphicFramePr>
@@ -13946,7 +13943,7 @@
                   <pic:spPr>
                     <a:xfrm>
                       <a:off x="0" y="0"/>
-                      <a:ext cx="5943600" cy="4996180"/>
+                      <a:ext cx="5943600" cy="1667510"/>
                     </a:xfrm>
                     <a:prstGeom prst="rect">
                       <a:avLst/>
@@ -13966,13 +13963,88 @@
         <w:autoSpaceDN w:val="0"/>
         <w:adjustRightInd w:val="0"/>
         <w:spacing w:after="0" w:line="240" w:lineRule="auto"/>
+        <w:rPr>
+          <w:rFonts w:ascii="Arial" w:hAnsi="Arial" w:cs="Arial"/>
+          <w:sz w:val="24"/>
+          <w:szCs w:val="24"/>
+        </w:rPr>
+      </w:pPr>
+    </w:p>
+    <w:p>
+      <w:pPr>
+        <w:widowControl w:val="0"/>
+        <w:autoSpaceDE w:val="0"/>
+        <w:autoSpaceDN w:val="0"/>
+        <w:adjustRightInd w:val="0"/>
+        <w:spacing w:after="0" w:line="240" w:lineRule="auto"/>
         <w:ind w:left="360"/>
         <w:rPr>
           <w:rFonts w:ascii="Arial" w:hAnsi="Arial" w:cs="Arial"/>
-          <w:sz w:val="24"/>
-          <w:szCs w:val="24"/>
-        </w:rPr>
-      </w:pPr>
+          <w:sz w:val="20"/>
+          <w:szCs w:val="20"/>
+        </w:rPr>
+      </w:pPr>
+      <w:r>
+        <w:rPr>
+          <w:rFonts w:ascii="Arial" w:hAnsi="Arial" w:cs="Arial"/>
+          <w:b/>
+          <w:sz w:val="20"/>
+          <w:szCs w:val="20"/>
+        </w:rPr>
+        <w:t xml:space="preserve">Step </w:t>
+      </w:r>
+      <w:r>
+        <w:rPr>
+          <w:rFonts w:ascii="Arial" w:hAnsi="Arial" w:cs="Arial"/>
+          <w:b/>
+          <w:sz w:val="20"/>
+          <w:szCs w:val="20"/>
+        </w:rPr>
+        <w:t>7</w:t>
+      </w:r>
+      <w:r>
+        <w:rPr>
+          <w:rFonts w:ascii="Arial" w:hAnsi="Arial" w:cs="Arial"/>
+          <w:b/>
+          <w:sz w:val="20"/>
+          <w:szCs w:val="20"/>
+        </w:rPr>
+        <w:t xml:space="preserve">: </w:t>
+      </w:r>
+      <w:r>
+        <w:rPr>
+          <w:rFonts w:ascii="Arial" w:hAnsi="Arial" w:cs="Arial"/>
+          <w:b/>
+          <w:sz w:val="20"/>
+          <w:szCs w:val="20"/>
+        </w:rPr>
+        <w:t>SQL</w:t>
+      </w:r>
+      <w:r>
+        <w:rPr>
+          <w:rFonts w:ascii="Arial" w:hAnsi="Arial" w:cs="Arial"/>
+          <w:b/>
+          <w:sz w:val="20"/>
+          <w:szCs w:val="20"/>
+        </w:rPr>
+        <w:t xml:space="preserve"> task – </w:t>
+      </w:r>
+      <w:r>
+        <w:rPr>
+          <w:rFonts w:ascii="Arial" w:hAnsi="Arial" w:cs="Arial"/>
+          <w:sz w:val="20"/>
+          <w:szCs w:val="20"/>
+        </w:rPr>
+        <w:t>Update</w:t>
+      </w:r>
+      <w:r>
+        <w:rPr>
+          <w:rFonts w:ascii="Arial" w:hAnsi="Arial" w:cs="Arial"/>
+          <w:sz w:val="20"/>
+          <w:szCs w:val="20"/>
+        </w:rPr>
+        <w:t xml:space="preserve"> Quality Fact Table</w:t>
+      </w:r>
     </w:p>
     <w:p>
       <w:pPr>
@@ -13984,133 +14056,8 @@
         <w:ind w:left="360"/>
         <w:rPr>
           <w:rFonts w:ascii="Arial" w:hAnsi="Arial" w:cs="Arial"/>
-          <w:sz w:val="24"/>
-          <w:szCs w:val="24"/>
-        </w:rPr>
-      </w:pPr>
-    </w:p>
-    <w:p>
-      <w:pPr>
-        <w:widowControl w:val="0"/>
-        <w:autoSpaceDE w:val="0"/>
-        <w:autoSpaceDN w:val="0"/>
-        <w:adjustRightInd w:val="0"/>
-        <w:spacing w:after="0" w:line="240" w:lineRule="auto"/>
-        <w:ind w:left="360"/>
-        <w:rPr>
-          <w:rFonts w:ascii="Arial" w:hAnsi="Arial" w:cs="Arial"/>
-          <w:sz w:val="24"/>
-          <w:szCs w:val="24"/>
-        </w:rPr>
-      </w:pPr>
-    </w:p>
-    <w:p>
-      <w:pPr>
-        <w:widowControl w:val="0"/>
-        <w:autoSpaceDE w:val="0"/>
-        <w:autoSpaceDN w:val="0"/>
-        <w:adjustRightInd w:val="0"/>
-        <w:spacing w:after="0" w:line="240" w:lineRule="auto"/>
-        <w:ind w:left="360"/>
-        <w:rPr>
-          <w:rFonts w:ascii="Arial" w:hAnsi="Arial" w:cs="Arial"/>
-          <w:sz w:val="24"/>
-          <w:szCs w:val="24"/>
-        </w:rPr>
-      </w:pPr>
-    </w:p>
-    <w:p>
-      <w:pPr>
-        <w:widowControl w:val="0"/>
-        <w:autoSpaceDE w:val="0"/>
-        <w:autoSpaceDN w:val="0"/>
-        <w:adjustRightInd w:val="0"/>
-        <w:spacing w:after="0" w:line="240" w:lineRule="auto"/>
-        <w:ind w:left="360"/>
-        <w:rPr>
-          <w:rFonts w:ascii="Arial" w:hAnsi="Arial" w:cs="Arial"/>
-          <w:sz w:val="24"/>
-          <w:szCs w:val="24"/>
-        </w:rPr>
-      </w:pPr>
-    </w:p>
-    <w:p>
-      <w:pPr>
-        <w:widowControl w:val="0"/>
-        <w:autoSpaceDE w:val="0"/>
-        <w:autoSpaceDN w:val="0"/>
-        <w:adjustRightInd w:val="0"/>
-        <w:spacing w:after="0" w:line="240" w:lineRule="auto"/>
-        <w:ind w:left="360"/>
-        <w:rPr>
-          <w:rFonts w:ascii="Arial" w:hAnsi="Arial" w:cs="Arial"/>
-          <w:sz w:val="20"/>
-          <w:szCs w:val="20"/>
-        </w:rPr>
-      </w:pPr>
-      <w:r>
-        <w:rPr>
-          <w:rFonts w:ascii="Arial" w:hAnsi="Arial" w:cs="Arial"/>
-          <w:b/>
-          <w:sz w:val="20"/>
-          <w:szCs w:val="20"/>
-        </w:rPr>
-        <w:t xml:space="preserve">Step </w:t>
-      </w:r>
-      <w:r>
-        <w:rPr>
-          <w:rFonts w:ascii="Arial" w:hAnsi="Arial" w:cs="Arial"/>
-          <w:b/>
-          <w:sz w:val="20"/>
-          <w:szCs w:val="20"/>
-        </w:rPr>
-        <w:t>8</w:t>
-      </w:r>
-      <w:r>
-        <w:rPr>
-          <w:rFonts w:ascii="Arial" w:hAnsi="Arial" w:cs="Arial"/>
-          <w:b/>
-          <w:sz w:val="20"/>
-          <w:szCs w:val="20"/>
-        </w:rPr>
-        <w:t xml:space="preserve">: SQL task – </w:t>
-      </w:r>
-      <w:r>
-        <w:rPr>
-          <w:rFonts w:ascii="Arial" w:hAnsi="Arial" w:cs="Arial"/>
-          <w:sz w:val="20"/>
-          <w:szCs w:val="20"/>
-        </w:rPr>
-        <w:t>Load File List Table</w:t>
-      </w:r>
-    </w:p>
-    <w:p>
-      <w:pPr>
-        <w:widowControl w:val="0"/>
-        <w:autoSpaceDE w:val="0"/>
-        <w:autoSpaceDN w:val="0"/>
-        <w:adjustRightInd w:val="0"/>
-        <w:spacing w:after="0" w:line="240" w:lineRule="auto"/>
-        <w:ind w:left="360"/>
-        <w:rPr>
-          <w:rFonts w:ascii="Arial" w:hAnsi="Arial" w:cs="Arial"/>
-          <w:sz w:val="24"/>
-          <w:szCs w:val="24"/>
-        </w:rPr>
-      </w:pPr>
-    </w:p>
-    <w:p>
-      <w:pPr>
-        <w:widowControl w:val="0"/>
-        <w:autoSpaceDE w:val="0"/>
-        <w:autoSpaceDN w:val="0"/>
-        <w:adjustRightInd w:val="0"/>
-        <w:spacing w:after="0" w:line="240" w:lineRule="auto"/>
-        <w:ind w:left="360"/>
-        <w:rPr>
-          <w:rFonts w:ascii="Arial" w:hAnsi="Arial" w:cs="Arial"/>
-          <w:sz w:val="24"/>
-          <w:szCs w:val="24"/>
+          <w:sz w:val="20"/>
+          <w:szCs w:val="20"/>
         </w:rPr>
       </w:pPr>
       <w:r>
@@ -14119,10 +14066,10 @@
         </w:rPr>
         <w:lastRenderedPageBreak/>
         <w:drawing>
-          <wp:inline distT="0" distB="0" distL="0" distR="0" wp14:anchorId="4BC033A0" wp14:editId="768EC5E4">
-            <wp:extent cx="5943600" cy="4905375"/>
-            <wp:effectExtent l="0" t="0" r="0" b="9525"/>
-            <wp:docPr id="109" name="Picture 109"/>
+          <wp:inline distT="0" distB="0" distL="0" distR="0" wp14:anchorId="20DB54D4" wp14:editId="7E3B46CC">
+            <wp:extent cx="5943600" cy="4996180"/>
+            <wp:effectExtent l="0" t="0" r="0" b="0"/>
+            <wp:docPr id="111" name="Picture 111"/>
             <wp:cNvGraphicFramePr>
               <a:graphicFrameLocks xmlns:a="http://schemas.openxmlformats.org/drawingml/2006/main" noChangeAspect="1"/>
             </wp:cNvGraphicFramePr>
@@ -14142,7 +14089,7 @@
                   <pic:spPr>
                     <a:xfrm>
                       <a:off x="0" y="0"/>
-                      <a:ext cx="5943600" cy="4905375"/>
+                      <a:ext cx="5943600" cy="4996180"/>
                     </a:xfrm>
                     <a:prstGeom prst="rect">
                       <a:avLst/>
@@ -14184,16 +14131,141 @@
           <w:szCs w:val="24"/>
         </w:rPr>
       </w:pPr>
+    </w:p>
+    <w:p>
+      <w:pPr>
+        <w:widowControl w:val="0"/>
+        <w:autoSpaceDE w:val="0"/>
+        <w:autoSpaceDN w:val="0"/>
+        <w:adjustRightInd w:val="0"/>
+        <w:spacing w:after="0" w:line="240" w:lineRule="auto"/>
+        <w:ind w:left="360"/>
+        <w:rPr>
+          <w:rFonts w:ascii="Arial" w:hAnsi="Arial" w:cs="Arial"/>
+          <w:sz w:val="24"/>
+          <w:szCs w:val="24"/>
+        </w:rPr>
+      </w:pPr>
+    </w:p>
+    <w:p>
+      <w:pPr>
+        <w:widowControl w:val="0"/>
+        <w:autoSpaceDE w:val="0"/>
+        <w:autoSpaceDN w:val="0"/>
+        <w:adjustRightInd w:val="0"/>
+        <w:spacing w:after="0" w:line="240" w:lineRule="auto"/>
+        <w:ind w:left="360"/>
+        <w:rPr>
+          <w:rFonts w:ascii="Arial" w:hAnsi="Arial" w:cs="Arial"/>
+          <w:sz w:val="24"/>
+          <w:szCs w:val="24"/>
+        </w:rPr>
+      </w:pPr>
+    </w:p>
+    <w:p>
+      <w:pPr>
+        <w:widowControl w:val="0"/>
+        <w:autoSpaceDE w:val="0"/>
+        <w:autoSpaceDN w:val="0"/>
+        <w:adjustRightInd w:val="0"/>
+        <w:spacing w:after="0" w:line="240" w:lineRule="auto"/>
+        <w:ind w:left="360"/>
+        <w:rPr>
+          <w:rFonts w:ascii="Arial" w:hAnsi="Arial" w:cs="Arial"/>
+          <w:sz w:val="24"/>
+          <w:szCs w:val="24"/>
+        </w:rPr>
+      </w:pPr>
+    </w:p>
+    <w:p>
+      <w:pPr>
+        <w:widowControl w:val="0"/>
+        <w:autoSpaceDE w:val="0"/>
+        <w:autoSpaceDN w:val="0"/>
+        <w:adjustRightInd w:val="0"/>
+        <w:spacing w:after="0" w:line="240" w:lineRule="auto"/>
+        <w:ind w:left="360"/>
+        <w:rPr>
+          <w:rFonts w:ascii="Arial" w:hAnsi="Arial" w:cs="Arial"/>
+          <w:sz w:val="20"/>
+          <w:szCs w:val="20"/>
+        </w:rPr>
+      </w:pPr>
+      <w:r>
+        <w:rPr>
+          <w:rFonts w:ascii="Arial" w:hAnsi="Arial" w:cs="Arial"/>
+          <w:b/>
+          <w:sz w:val="20"/>
+          <w:szCs w:val="20"/>
+        </w:rPr>
+        <w:t xml:space="preserve">Step </w:t>
+      </w:r>
+      <w:r>
+        <w:rPr>
+          <w:rFonts w:ascii="Arial" w:hAnsi="Arial" w:cs="Arial"/>
+          <w:b/>
+          <w:sz w:val="20"/>
+          <w:szCs w:val="20"/>
+        </w:rPr>
+        <w:t>8</w:t>
+      </w:r>
+      <w:r>
+        <w:rPr>
+          <w:rFonts w:ascii="Arial" w:hAnsi="Arial" w:cs="Arial"/>
+          <w:b/>
+          <w:sz w:val="20"/>
+          <w:szCs w:val="20"/>
+        </w:rPr>
+        <w:t xml:space="preserve">: SQL task – </w:t>
+      </w:r>
+      <w:r>
+        <w:rPr>
+          <w:rFonts w:ascii="Arial" w:hAnsi="Arial" w:cs="Arial"/>
+          <w:sz w:val="20"/>
+          <w:szCs w:val="20"/>
+        </w:rPr>
+        <w:t>Load File List Table</w:t>
+      </w:r>
+    </w:p>
+    <w:p>
+      <w:pPr>
+        <w:widowControl w:val="0"/>
+        <w:autoSpaceDE w:val="0"/>
+        <w:autoSpaceDN w:val="0"/>
+        <w:adjustRightInd w:val="0"/>
+        <w:spacing w:after="0" w:line="240" w:lineRule="auto"/>
+        <w:ind w:left="360"/>
+        <w:rPr>
+          <w:rFonts w:ascii="Arial" w:hAnsi="Arial" w:cs="Arial"/>
+          <w:sz w:val="24"/>
+          <w:szCs w:val="24"/>
+        </w:rPr>
+      </w:pPr>
+    </w:p>
+    <w:p>
+      <w:pPr>
+        <w:widowControl w:val="0"/>
+        <w:autoSpaceDE w:val="0"/>
+        <w:autoSpaceDN w:val="0"/>
+        <w:adjustRightInd w:val="0"/>
+        <w:spacing w:after="0" w:line="240" w:lineRule="auto"/>
+        <w:ind w:left="360"/>
+        <w:rPr>
+          <w:rFonts w:ascii="Arial" w:hAnsi="Arial" w:cs="Arial"/>
+          <w:sz w:val="24"/>
+          <w:szCs w:val="24"/>
+        </w:rPr>
+      </w:pPr>
       <w:r>
         <w:rPr>
           <w:noProof/>
         </w:rPr>
         <w:lastRenderedPageBreak/>
         <w:drawing>
-          <wp:inline distT="0" distB="0" distL="0" distR="0" wp14:anchorId="1D5AD9D4" wp14:editId="74E6F093">
-            <wp:extent cx="5943600" cy="4719320"/>
-            <wp:effectExtent l="0" t="0" r="0" b="5080"/>
-            <wp:docPr id="110" name="Picture 110"/>
+          <wp:inline distT="0" distB="0" distL="0" distR="0" wp14:anchorId="4BC033A0" wp14:editId="768EC5E4">
+            <wp:extent cx="5943600" cy="4905375"/>
+            <wp:effectExtent l="0" t="0" r="0" b="9525"/>
+            <wp:docPr id="109" name="Picture 109"/>
             <wp:cNvGraphicFramePr>
               <a:graphicFrameLocks xmlns:a="http://schemas.openxmlformats.org/drawingml/2006/main" noChangeAspect="1"/>
             </wp:cNvGraphicFramePr>
@@ -14213,7 +14285,7 @@
                   <pic:spPr>
                     <a:xfrm>
                       <a:off x="0" y="0"/>
-                      <a:ext cx="5943600" cy="4719320"/>
+                      <a:ext cx="5943600" cy="4905375"/>
                     </a:xfrm>
                     <a:prstGeom prst="rect">
                       <a:avLst/>
@@ -14255,6 +14327,14 @@
           <w:szCs w:val="24"/>
         </w:rPr>
       </w:pPr>
+      <w:r>
+        <w:rPr>
+          <w:rFonts w:ascii="Arial" w:hAnsi="Arial" w:cs="Arial"/>
+          <w:sz w:val="24"/>
+          <w:szCs w:val="24"/>
+        </w:rPr>
+        <w:t>SQL Statement –</w:t>
+      </w:r>
     </w:p>
     <w:p>
       <w:pPr>
@@ -14270,26 +14350,19 @@
           <w:szCs w:val="24"/>
         </w:rPr>
       </w:pPr>
-    </w:p>
-    <w:p>
-      <w:pPr>
-        <w:widowControl w:val="0"/>
-        <w:autoSpaceDE w:val="0"/>
-        <w:autoSpaceDN w:val="0"/>
-        <w:adjustRightInd w:val="0"/>
-        <w:spacing w:after="0" w:line="240" w:lineRule="auto"/>
-        <w:ind w:left="360"/>
-        <w:rPr>
-          <w:rFonts w:ascii="Arial" w:hAnsi="Arial" w:cs="Arial"/>
-          <w:sz w:val="20"/>
-          <w:szCs w:val="20"/>
-        </w:rPr>
-      </w:pPr>
-      <w:r>
-        <w:rPr>
-          <w:rFonts w:ascii="Arial" w:hAnsi="Arial" w:cs="Arial"/>
-          <w:sz w:val="20"/>
-          <w:szCs w:val="20"/>
+      <w:r>
+        <w:rPr>
+          <w:rFonts w:ascii="Arial" w:hAnsi="Arial" w:cs="Arial"/>
+          <w:sz w:val="24"/>
+          <w:szCs w:val="24"/>
+        </w:rPr>
+        <w:t xml:space="preserve"> </w:t>
+      </w:r>
+      <w:r>
+        <w:rPr>
+          <w:rFonts w:ascii="Arial" w:hAnsi="Arial" w:cs="Arial"/>
+          <w:sz w:val="24"/>
+          <w:szCs w:val="24"/>
         </w:rPr>
         <w:t>INSERT INTO [EC]</w:t>
       </w:r>
@@ -14297,8 +14370,8 @@
       <w:r>
         <w:rPr>
           <w:rFonts w:ascii="Arial" w:hAnsi="Arial" w:cs="Arial"/>
-          <w:sz w:val="20"/>
-          <w:szCs w:val="20"/>
+          <w:sz w:val="24"/>
+          <w:szCs w:val="24"/>
         </w:rPr>
         <w:t>.[</w:t>
       </w:r>
@@ -14307,8 +14380,8 @@
       <w:r>
         <w:rPr>
           <w:rFonts w:ascii="Arial" w:hAnsi="Arial" w:cs="Arial"/>
-          <w:sz w:val="20"/>
-          <w:szCs w:val="20"/>
+          <w:sz w:val="24"/>
+          <w:szCs w:val="24"/>
         </w:rPr>
         <w:t>Quality_FileList</w:t>
       </w:r>
@@ -14316,8 +14389,8 @@
       <w:r>
         <w:rPr>
           <w:rFonts w:ascii="Arial" w:hAnsi="Arial" w:cs="Arial"/>
-          <w:sz w:val="20"/>
-          <w:szCs w:val="20"/>
+          <w:sz w:val="24"/>
+          <w:szCs w:val="24"/>
         </w:rPr>
         <w:t>]</w:t>
       </w:r>
@@ -14332,15 +14405,15 @@
         <w:ind w:left="360"/>
         <w:rPr>
           <w:rFonts w:ascii="Arial" w:hAnsi="Arial" w:cs="Arial"/>
-          <w:sz w:val="20"/>
-          <w:szCs w:val="20"/>
-        </w:rPr>
-      </w:pPr>
-      <w:r>
-        <w:rPr>
-          <w:rFonts w:ascii="Arial" w:hAnsi="Arial" w:cs="Arial"/>
-          <w:sz w:val="20"/>
-          <w:szCs w:val="20"/>
+          <w:sz w:val="24"/>
+          <w:szCs w:val="24"/>
+        </w:rPr>
+      </w:pPr>
+      <w:r>
+        <w:rPr>
+          <w:rFonts w:ascii="Arial" w:hAnsi="Arial" w:cs="Arial"/>
+          <w:sz w:val="24"/>
+          <w:szCs w:val="24"/>
         </w:rPr>
         <w:t xml:space="preserve">           ([</w:t>
       </w:r>
@@ -14348,8 +14421,8 @@
       <w:r>
         <w:rPr>
           <w:rFonts w:ascii="Arial" w:hAnsi="Arial" w:cs="Arial"/>
-          <w:sz w:val="20"/>
-          <w:szCs w:val="20"/>
+          <w:sz w:val="24"/>
+          <w:szCs w:val="24"/>
         </w:rPr>
         <w:t>File_Name</w:t>
       </w:r>
@@ -14357,8 +14430,8 @@
       <w:r>
         <w:rPr>
           <w:rFonts w:ascii="Arial" w:hAnsi="Arial" w:cs="Arial"/>
-          <w:sz w:val="20"/>
-          <w:szCs w:val="20"/>
+          <w:sz w:val="24"/>
+          <w:szCs w:val="24"/>
         </w:rPr>
         <w:t>]</w:t>
       </w:r>
@@ -14373,15 +14446,15 @@
         <w:ind w:left="360"/>
         <w:rPr>
           <w:rFonts w:ascii="Arial" w:hAnsi="Arial" w:cs="Arial"/>
-          <w:sz w:val="20"/>
-          <w:szCs w:val="20"/>
-        </w:rPr>
-      </w:pPr>
-      <w:r>
-        <w:rPr>
-          <w:rFonts w:ascii="Arial" w:hAnsi="Arial" w:cs="Arial"/>
-          <w:sz w:val="20"/>
-          <w:szCs w:val="20"/>
+          <w:sz w:val="24"/>
+          <w:szCs w:val="24"/>
+        </w:rPr>
+      </w:pPr>
+      <w:r>
+        <w:rPr>
+          <w:rFonts w:ascii="Arial" w:hAnsi="Arial" w:cs="Arial"/>
+          <w:sz w:val="24"/>
+          <w:szCs w:val="24"/>
         </w:rPr>
         <w:t xml:space="preserve">           </w:t>
       </w:r>
@@ -14389,8 +14462,8 @@
       <w:r>
         <w:rPr>
           <w:rFonts w:ascii="Arial" w:hAnsi="Arial" w:cs="Arial"/>
-          <w:sz w:val="20"/>
-          <w:szCs w:val="20"/>
+          <w:sz w:val="24"/>
+          <w:szCs w:val="24"/>
         </w:rPr>
         <w:t>,[</w:t>
       </w:r>
@@ -14399,8 +14472,8 @@
       <w:r>
         <w:rPr>
           <w:rFonts w:ascii="Arial" w:hAnsi="Arial" w:cs="Arial"/>
-          <w:sz w:val="20"/>
-          <w:szCs w:val="20"/>
+          <w:sz w:val="24"/>
+          <w:szCs w:val="24"/>
         </w:rPr>
         <w:t>File_LoadDate</w:t>
       </w:r>
@@ -14408,8 +14481,8 @@
       <w:r>
         <w:rPr>
           <w:rFonts w:ascii="Arial" w:hAnsi="Arial" w:cs="Arial"/>
-          <w:sz w:val="20"/>
-          <w:szCs w:val="20"/>
+          <w:sz w:val="24"/>
+          <w:szCs w:val="24"/>
         </w:rPr>
         <w:t>]</w:t>
       </w:r>
@@ -14424,15 +14497,15 @@
         <w:ind w:left="360"/>
         <w:rPr>
           <w:rFonts w:ascii="Arial" w:hAnsi="Arial" w:cs="Arial"/>
-          <w:sz w:val="20"/>
-          <w:szCs w:val="20"/>
-        </w:rPr>
-      </w:pPr>
-      <w:r>
-        <w:rPr>
-          <w:rFonts w:ascii="Arial" w:hAnsi="Arial" w:cs="Arial"/>
-          <w:sz w:val="20"/>
-          <w:szCs w:val="20"/>
+          <w:sz w:val="24"/>
+          <w:szCs w:val="24"/>
+        </w:rPr>
+      </w:pPr>
+      <w:r>
+        <w:rPr>
+          <w:rFonts w:ascii="Arial" w:hAnsi="Arial" w:cs="Arial"/>
+          <w:sz w:val="24"/>
+          <w:szCs w:val="24"/>
         </w:rPr>
         <w:t xml:space="preserve">           </w:t>
       </w:r>
@@ -14440,8 +14513,8 @@
       <w:r>
         <w:rPr>
           <w:rFonts w:ascii="Arial" w:hAnsi="Arial" w:cs="Arial"/>
-          <w:sz w:val="20"/>
-          <w:szCs w:val="20"/>
+          <w:sz w:val="24"/>
+          <w:szCs w:val="24"/>
         </w:rPr>
         <w:t>,[</w:t>
       </w:r>
@@ -14450,8 +14523,8 @@
       <w:r>
         <w:rPr>
           <w:rFonts w:ascii="Arial" w:hAnsi="Arial" w:cs="Arial"/>
-          <w:sz w:val="20"/>
-          <w:szCs w:val="20"/>
+          <w:sz w:val="24"/>
+          <w:szCs w:val="24"/>
         </w:rPr>
         <w:t>Count_Staged</w:t>
       </w:r>
@@ -14459,8 +14532,8 @@
       <w:r>
         <w:rPr>
           <w:rFonts w:ascii="Arial" w:hAnsi="Arial" w:cs="Arial"/>
-          <w:sz w:val="20"/>
-          <w:szCs w:val="20"/>
+          <w:sz w:val="24"/>
+          <w:szCs w:val="24"/>
         </w:rPr>
         <w:t>]</w:t>
       </w:r>
@@ -14475,15 +14548,15 @@
         <w:ind w:left="360"/>
         <w:rPr>
           <w:rFonts w:ascii="Arial" w:hAnsi="Arial" w:cs="Arial"/>
-          <w:sz w:val="20"/>
-          <w:szCs w:val="20"/>
-        </w:rPr>
-      </w:pPr>
-      <w:r>
-        <w:rPr>
-          <w:rFonts w:ascii="Arial" w:hAnsi="Arial" w:cs="Arial"/>
-          <w:sz w:val="20"/>
-          <w:szCs w:val="20"/>
+          <w:sz w:val="24"/>
+          <w:szCs w:val="24"/>
+        </w:rPr>
+      </w:pPr>
+      <w:r>
+        <w:rPr>
+          <w:rFonts w:ascii="Arial" w:hAnsi="Arial" w:cs="Arial"/>
+          <w:sz w:val="24"/>
+          <w:szCs w:val="24"/>
         </w:rPr>
         <w:t xml:space="preserve">            </w:t>
       </w:r>
@@ -14491,8 +14564,8 @@
       <w:r>
         <w:rPr>
           <w:rFonts w:ascii="Arial" w:hAnsi="Arial" w:cs="Arial"/>
-          <w:sz w:val="20"/>
-          <w:szCs w:val="20"/>
+          <w:sz w:val="24"/>
+          <w:szCs w:val="24"/>
         </w:rPr>
         <w:t>,[</w:t>
       </w:r>
@@ -14501,8 +14574,8 @@
       <w:r>
         <w:rPr>
           <w:rFonts w:ascii="Arial" w:hAnsi="Arial" w:cs="Arial"/>
-          <w:sz w:val="20"/>
-          <w:szCs w:val="20"/>
+          <w:sz w:val="24"/>
+          <w:szCs w:val="24"/>
         </w:rPr>
         <w:t>Count_Rejected</w:t>
       </w:r>
@@ -14510,8 +14583,59 @@
       <w:r>
         <w:rPr>
           <w:rFonts w:ascii="Arial" w:hAnsi="Arial" w:cs="Arial"/>
-          <w:sz w:val="20"/>
-          <w:szCs w:val="20"/>
+          <w:sz w:val="24"/>
+          <w:szCs w:val="24"/>
+        </w:rPr>
+        <w:t>]</w:t>
+      </w:r>
+    </w:p>
+    <w:p>
+      <w:pPr>
+        <w:widowControl w:val="0"/>
+        <w:autoSpaceDE w:val="0"/>
+        <w:autoSpaceDN w:val="0"/>
+        <w:adjustRightInd w:val="0"/>
+        <w:spacing w:after="0" w:line="240" w:lineRule="auto"/>
+        <w:ind w:left="360"/>
+        <w:rPr>
+          <w:rFonts w:ascii="Arial" w:hAnsi="Arial" w:cs="Arial"/>
+          <w:sz w:val="24"/>
+          <w:szCs w:val="24"/>
+        </w:rPr>
+      </w:pPr>
+      <w:r>
+        <w:rPr>
+          <w:rFonts w:ascii="Arial" w:hAnsi="Arial" w:cs="Arial"/>
+          <w:sz w:val="24"/>
+          <w:szCs w:val="24"/>
+        </w:rPr>
+        <w:t xml:space="preserve">             </w:t>
+      </w:r>
+      <w:proofErr w:type="gramStart"/>
+      <w:r>
+        <w:rPr>
+          <w:rFonts w:ascii="Arial" w:hAnsi="Arial" w:cs="Arial"/>
+          <w:sz w:val="24"/>
+          <w:szCs w:val="24"/>
+        </w:rPr>
+        <w:t>,[</w:t>
+      </w:r>
+      <w:proofErr w:type="spellStart"/>
+      <w:proofErr w:type="gramEnd"/>
+      <w:r>
+        <w:rPr>
+          <w:rFonts w:ascii="Arial" w:hAnsi="Arial" w:cs="Arial"/>
+          <w:sz w:val="24"/>
+          <w:szCs w:val="24"/>
+        </w:rPr>
+        <w:t>Count_Loaded</w:t>
+      </w:r>
+      <w:proofErr w:type="spellEnd"/>
+      <w:r>
+        <w:rPr>
+          <w:rFonts w:ascii="Arial" w:hAnsi="Arial" w:cs="Arial"/>
+          <w:sz w:val="24"/>
+          <w:szCs w:val="24"/>
         </w:rPr>
         <w:t>])</w:t>
       </w:r>
@@ -14526,15 +14650,15 @@
         <w:ind w:left="360"/>
         <w:rPr>
           <w:rFonts w:ascii="Arial" w:hAnsi="Arial" w:cs="Arial"/>
-          <w:sz w:val="20"/>
-          <w:szCs w:val="20"/>
-        </w:rPr>
-      </w:pPr>
-      <w:r>
-        <w:rPr>
-          <w:rFonts w:ascii="Arial" w:hAnsi="Arial" w:cs="Arial"/>
-          <w:sz w:val="20"/>
-          <w:szCs w:val="20"/>
+          <w:sz w:val="24"/>
+          <w:szCs w:val="24"/>
+        </w:rPr>
+      </w:pPr>
+      <w:r>
+        <w:rPr>
+          <w:rFonts w:ascii="Arial" w:hAnsi="Arial" w:cs="Arial"/>
+          <w:sz w:val="24"/>
+          <w:szCs w:val="24"/>
         </w:rPr>
         <w:t xml:space="preserve">  VALUES (?</w:t>
       </w:r>
@@ -14542,8 +14666,8 @@
       <w:r>
         <w:rPr>
           <w:rFonts w:ascii="Arial" w:hAnsi="Arial" w:cs="Arial"/>
-          <w:sz w:val="20"/>
-          <w:szCs w:val="20"/>
+          <w:sz w:val="24"/>
+          <w:szCs w:val="24"/>
         </w:rPr>
         <w:t>,</w:t>
       </w:r>
@@ -14551,8 +14675,8 @@
       <w:r>
         <w:rPr>
           <w:rFonts w:ascii="Arial" w:hAnsi="Arial" w:cs="Arial"/>
-          <w:sz w:val="20"/>
-          <w:szCs w:val="20"/>
+          <w:sz w:val="24"/>
+          <w:szCs w:val="24"/>
         </w:rPr>
         <w:t>GetDate</w:t>
       </w:r>
@@ -14561,10 +14685,10 @@
       <w:r>
         <w:rPr>
           <w:rFonts w:ascii="Arial" w:hAnsi="Arial" w:cs="Arial"/>
-          <w:sz w:val="20"/>
-          <w:szCs w:val="20"/>
-        </w:rPr>
-        <w:t>(), ?, ?)</w:t>
+          <w:sz w:val="24"/>
+          <w:szCs w:val="24"/>
+        </w:rPr>
+        <w:t>(), ?, ?,?)</w:t>
       </w:r>
     </w:p>
     <w:p>
@@ -14577,496 +14701,20 @@
         <w:ind w:left="360"/>
         <w:rPr>
           <w:rFonts w:ascii="Arial" w:hAnsi="Arial" w:cs="Arial"/>
-          <w:sz w:val="20"/>
-          <w:szCs w:val="20"/>
-        </w:rPr>
-      </w:pPr>
-    </w:p>
-    <w:p>
-      <w:pPr>
-        <w:widowControl w:val="0"/>
-        <w:autoSpaceDE w:val="0"/>
-        <w:autoSpaceDN w:val="0"/>
-        <w:adjustRightInd w:val="0"/>
-        <w:spacing w:after="0" w:line="240" w:lineRule="auto"/>
-        <w:ind w:left="360"/>
-        <w:rPr>
-          <w:rFonts w:ascii="Arial" w:hAnsi="Arial" w:cs="Arial"/>
-          <w:sz w:val="20"/>
-          <w:szCs w:val="20"/>
-        </w:rPr>
-      </w:pPr>
-      <w:proofErr w:type="gramStart"/>
-      <w:r>
-        <w:rPr>
-          <w:rFonts w:ascii="Arial" w:hAnsi="Arial" w:cs="Arial"/>
-          <w:sz w:val="20"/>
-          <w:szCs w:val="20"/>
-        </w:rPr>
-        <w:t>UPDATE  [</w:t>
-      </w:r>
-      <w:proofErr w:type="gramEnd"/>
-      <w:r>
-        <w:rPr>
-          <w:rFonts w:ascii="Arial" w:hAnsi="Arial" w:cs="Arial"/>
-          <w:sz w:val="20"/>
-          <w:szCs w:val="20"/>
-        </w:rPr>
-        <w:t>EC].[</w:t>
-      </w:r>
-      <w:proofErr w:type="spellStart"/>
-      <w:r>
-        <w:rPr>
-          <w:rFonts w:ascii="Arial" w:hAnsi="Arial" w:cs="Arial"/>
-          <w:sz w:val="20"/>
-          <w:szCs w:val="20"/>
-        </w:rPr>
-        <w:t>Quality_FileList</w:t>
-      </w:r>
-      <w:proofErr w:type="spellEnd"/>
-      <w:r>
-        <w:rPr>
-          <w:rFonts w:ascii="Arial" w:hAnsi="Arial" w:cs="Arial"/>
-          <w:sz w:val="20"/>
-          <w:szCs w:val="20"/>
-        </w:rPr>
-        <w:t>]</w:t>
-      </w:r>
-    </w:p>
-    <w:p>
-      <w:pPr>
-        <w:widowControl w:val="0"/>
-        <w:autoSpaceDE w:val="0"/>
-        <w:autoSpaceDN w:val="0"/>
-        <w:adjustRightInd w:val="0"/>
-        <w:spacing w:after="0" w:line="240" w:lineRule="auto"/>
-        <w:ind w:left="360"/>
-        <w:rPr>
-          <w:rFonts w:ascii="Arial" w:hAnsi="Arial" w:cs="Arial"/>
-          <w:sz w:val="20"/>
-          <w:szCs w:val="20"/>
-        </w:rPr>
-      </w:pPr>
-      <w:r>
-        <w:rPr>
-          <w:rFonts w:ascii="Arial" w:hAnsi="Arial" w:cs="Arial"/>
-          <w:sz w:val="20"/>
-          <w:szCs w:val="20"/>
-        </w:rPr>
-        <w:t xml:space="preserve">SET </w:t>
-      </w:r>
-      <w:proofErr w:type="spellStart"/>
-      <w:r>
-        <w:rPr>
-          <w:rFonts w:ascii="Arial" w:hAnsi="Arial" w:cs="Arial"/>
-          <w:sz w:val="20"/>
-          <w:szCs w:val="20"/>
-        </w:rPr>
-        <w:t>Count_Loaded</w:t>
-      </w:r>
-      <w:proofErr w:type="spellEnd"/>
-      <w:r>
-        <w:rPr>
-          <w:rFonts w:ascii="Arial" w:hAnsi="Arial" w:cs="Arial"/>
-          <w:sz w:val="20"/>
-          <w:szCs w:val="20"/>
-        </w:rPr>
-        <w:t xml:space="preserve">= (Select </w:t>
-      </w:r>
-      <w:proofErr w:type="gramStart"/>
-      <w:r>
-        <w:rPr>
-          <w:rFonts w:ascii="Arial" w:hAnsi="Arial" w:cs="Arial"/>
-          <w:sz w:val="20"/>
-          <w:szCs w:val="20"/>
-        </w:rPr>
-        <w:t>count(</w:t>
-      </w:r>
-      <w:proofErr w:type="gramEnd"/>
-      <w:r>
-        <w:rPr>
-          <w:rFonts w:ascii="Arial" w:hAnsi="Arial" w:cs="Arial"/>
-          <w:sz w:val="20"/>
-          <w:szCs w:val="20"/>
-        </w:rPr>
-        <w:t>*)</w:t>
-      </w:r>
-    </w:p>
-    <w:p>
-      <w:pPr>
-        <w:widowControl w:val="0"/>
-        <w:autoSpaceDE w:val="0"/>
-        <w:autoSpaceDN w:val="0"/>
-        <w:adjustRightInd w:val="0"/>
-        <w:spacing w:after="0" w:line="240" w:lineRule="auto"/>
-        <w:ind w:left="360"/>
-        <w:rPr>
-          <w:rFonts w:ascii="Arial" w:hAnsi="Arial" w:cs="Arial"/>
-          <w:sz w:val="20"/>
-          <w:szCs w:val="20"/>
-        </w:rPr>
-      </w:pPr>
-      <w:proofErr w:type="gramStart"/>
-      <w:r>
-        <w:rPr>
-          <w:rFonts w:ascii="Arial" w:hAnsi="Arial" w:cs="Arial"/>
-          <w:sz w:val="20"/>
-          <w:szCs w:val="20"/>
-        </w:rPr>
-        <w:t xml:space="preserve">FROM  </w:t>
-      </w:r>
-      <w:proofErr w:type="spellStart"/>
-      <w:r>
-        <w:rPr>
-          <w:rFonts w:ascii="Arial" w:hAnsi="Arial" w:cs="Arial"/>
-          <w:sz w:val="20"/>
-          <w:szCs w:val="20"/>
-        </w:rPr>
-        <w:t>EC.Coaching</w:t>
-      </w:r>
-      <w:proofErr w:type="gramEnd"/>
-      <w:r>
-        <w:rPr>
-          <w:rFonts w:ascii="Arial" w:hAnsi="Arial" w:cs="Arial"/>
-          <w:sz w:val="20"/>
-          <w:szCs w:val="20"/>
-        </w:rPr>
-        <w:t>_Log</w:t>
-      </w:r>
-      <w:proofErr w:type="spellEnd"/>
-    </w:p>
-    <w:p>
-      <w:pPr>
-        <w:widowControl w:val="0"/>
-        <w:autoSpaceDE w:val="0"/>
-        <w:autoSpaceDN w:val="0"/>
-        <w:adjustRightInd w:val="0"/>
-        <w:spacing w:after="0" w:line="240" w:lineRule="auto"/>
-        <w:ind w:left="360"/>
-        <w:rPr>
-          <w:rFonts w:ascii="Arial" w:hAnsi="Arial" w:cs="Arial"/>
-          <w:sz w:val="20"/>
-          <w:szCs w:val="20"/>
-        </w:rPr>
-      </w:pPr>
-      <w:proofErr w:type="gramStart"/>
-      <w:r>
-        <w:rPr>
-          <w:rFonts w:ascii="Arial" w:hAnsi="Arial" w:cs="Arial"/>
-          <w:sz w:val="20"/>
-          <w:szCs w:val="20"/>
-        </w:rPr>
-        <w:t>where</w:t>
-      </w:r>
-      <w:proofErr w:type="gramEnd"/>
-      <w:r>
-        <w:rPr>
-          <w:rFonts w:ascii="Arial" w:hAnsi="Arial" w:cs="Arial"/>
-          <w:sz w:val="20"/>
-          <w:szCs w:val="20"/>
-        </w:rPr>
-        <w:t xml:space="preserve"> DATEADD(</w:t>
-      </w:r>
-      <w:proofErr w:type="spellStart"/>
-      <w:r>
-        <w:rPr>
-          <w:rFonts w:ascii="Arial" w:hAnsi="Arial" w:cs="Arial"/>
-          <w:sz w:val="20"/>
-          <w:szCs w:val="20"/>
-        </w:rPr>
-        <w:t>dd</w:t>
-      </w:r>
-      <w:proofErr w:type="spellEnd"/>
-      <w:r>
-        <w:rPr>
-          <w:rFonts w:ascii="Arial" w:hAnsi="Arial" w:cs="Arial"/>
-          <w:sz w:val="20"/>
-          <w:szCs w:val="20"/>
-        </w:rPr>
-        <w:t>, DATEDIFF(</w:t>
-      </w:r>
-      <w:proofErr w:type="spellStart"/>
-      <w:r>
-        <w:rPr>
-          <w:rFonts w:ascii="Arial" w:hAnsi="Arial" w:cs="Arial"/>
-          <w:sz w:val="20"/>
-          <w:szCs w:val="20"/>
-        </w:rPr>
-        <w:t>dd</w:t>
-      </w:r>
-      <w:proofErr w:type="spellEnd"/>
-      <w:r>
-        <w:rPr>
-          <w:rFonts w:ascii="Arial" w:hAnsi="Arial" w:cs="Arial"/>
-          <w:sz w:val="20"/>
-          <w:szCs w:val="20"/>
-        </w:rPr>
-        <w:t>, 0, [</w:t>
-      </w:r>
-      <w:proofErr w:type="spellStart"/>
-      <w:r>
-        <w:rPr>
-          <w:rFonts w:ascii="Arial" w:hAnsi="Arial" w:cs="Arial"/>
-          <w:sz w:val="20"/>
-          <w:szCs w:val="20"/>
-        </w:rPr>
-        <w:t>Submitteddate</w:t>
-      </w:r>
-      <w:proofErr w:type="spellEnd"/>
-      <w:r>
-        <w:rPr>
-          <w:rFonts w:ascii="Arial" w:hAnsi="Arial" w:cs="Arial"/>
-          <w:sz w:val="20"/>
-          <w:szCs w:val="20"/>
-        </w:rPr>
-        <w:t>]), 0)= DATEADD(</w:t>
-      </w:r>
-      <w:proofErr w:type="spellStart"/>
-      <w:r>
-        <w:rPr>
-          <w:rFonts w:ascii="Arial" w:hAnsi="Arial" w:cs="Arial"/>
-          <w:sz w:val="20"/>
-          <w:szCs w:val="20"/>
-        </w:rPr>
-        <w:t>dd</w:t>
-      </w:r>
-      <w:proofErr w:type="spellEnd"/>
-      <w:r>
-        <w:rPr>
-          <w:rFonts w:ascii="Arial" w:hAnsi="Arial" w:cs="Arial"/>
-          <w:sz w:val="20"/>
-          <w:szCs w:val="20"/>
-        </w:rPr>
-        <w:t>, DATEDIFF(</w:t>
-      </w:r>
-      <w:proofErr w:type="spellStart"/>
-      <w:r>
-        <w:rPr>
-          <w:rFonts w:ascii="Arial" w:hAnsi="Arial" w:cs="Arial"/>
-          <w:sz w:val="20"/>
-          <w:szCs w:val="20"/>
-        </w:rPr>
-        <w:t>dd</w:t>
-      </w:r>
-      <w:proofErr w:type="spellEnd"/>
-      <w:r>
-        <w:rPr>
-          <w:rFonts w:ascii="Arial" w:hAnsi="Arial" w:cs="Arial"/>
-          <w:sz w:val="20"/>
-          <w:szCs w:val="20"/>
-        </w:rPr>
-        <w:t xml:space="preserve">, 0, </w:t>
-      </w:r>
-      <w:proofErr w:type="spellStart"/>
-      <w:r>
-        <w:rPr>
-          <w:rFonts w:ascii="Arial" w:hAnsi="Arial" w:cs="Arial"/>
-          <w:sz w:val="20"/>
-          <w:szCs w:val="20"/>
-        </w:rPr>
-        <w:t>getdate</w:t>
-      </w:r>
-      <w:proofErr w:type="spellEnd"/>
-      <w:r>
-        <w:rPr>
-          <w:rFonts w:ascii="Arial" w:hAnsi="Arial" w:cs="Arial"/>
-          <w:sz w:val="20"/>
-          <w:szCs w:val="20"/>
-        </w:rPr>
-        <w:t>()), 0)</w:t>
-      </w:r>
-    </w:p>
-    <w:p>
-      <w:pPr>
-        <w:widowControl w:val="0"/>
-        <w:autoSpaceDE w:val="0"/>
-        <w:autoSpaceDN w:val="0"/>
-        <w:adjustRightInd w:val="0"/>
-        <w:spacing w:after="0" w:line="240" w:lineRule="auto"/>
-        <w:ind w:left="360"/>
-        <w:rPr>
-          <w:rFonts w:ascii="Arial" w:hAnsi="Arial" w:cs="Arial"/>
-          <w:sz w:val="20"/>
-          <w:szCs w:val="20"/>
-        </w:rPr>
-      </w:pPr>
-      <w:r>
-        <w:rPr>
-          <w:rFonts w:ascii="Arial" w:hAnsi="Arial" w:cs="Arial"/>
-          <w:sz w:val="20"/>
-          <w:szCs w:val="20"/>
-        </w:rPr>
-        <w:t>AND [</w:t>
-      </w:r>
-      <w:proofErr w:type="spellStart"/>
-      <w:r>
-        <w:rPr>
-          <w:rFonts w:ascii="Arial" w:hAnsi="Arial" w:cs="Arial"/>
-          <w:sz w:val="20"/>
-          <w:szCs w:val="20"/>
-        </w:rPr>
-        <w:t>SourceID</w:t>
-      </w:r>
-      <w:proofErr w:type="spellEnd"/>
-      <w:r>
-        <w:rPr>
-          <w:rFonts w:ascii="Arial" w:hAnsi="Arial" w:cs="Arial"/>
-          <w:sz w:val="20"/>
-          <w:szCs w:val="20"/>
-        </w:rPr>
-        <w:t>] =211)</w:t>
-      </w:r>
-    </w:p>
-    <w:p>
-      <w:pPr>
-        <w:widowControl w:val="0"/>
-        <w:autoSpaceDE w:val="0"/>
-        <w:autoSpaceDN w:val="0"/>
-        <w:adjustRightInd w:val="0"/>
-        <w:spacing w:after="0" w:line="240" w:lineRule="auto"/>
-        <w:ind w:left="360"/>
-        <w:rPr>
-          <w:rFonts w:ascii="Arial" w:hAnsi="Arial" w:cs="Arial"/>
-          <w:sz w:val="20"/>
-          <w:szCs w:val="20"/>
-        </w:rPr>
-      </w:pPr>
-    </w:p>
-    <w:p>
-      <w:pPr>
-        <w:widowControl w:val="0"/>
-        <w:autoSpaceDE w:val="0"/>
-        <w:autoSpaceDN w:val="0"/>
-        <w:adjustRightInd w:val="0"/>
-        <w:spacing w:after="0" w:line="240" w:lineRule="auto"/>
-        <w:ind w:left="360"/>
-        <w:rPr>
-          <w:rFonts w:ascii="Arial" w:hAnsi="Arial" w:cs="Arial"/>
-          <w:sz w:val="20"/>
-          <w:szCs w:val="20"/>
-        </w:rPr>
-      </w:pPr>
-    </w:p>
-    <w:p>
-      <w:pPr>
-        <w:widowControl w:val="0"/>
-        <w:autoSpaceDE w:val="0"/>
-        <w:autoSpaceDN w:val="0"/>
-        <w:adjustRightInd w:val="0"/>
-        <w:spacing w:after="0" w:line="240" w:lineRule="auto"/>
-        <w:ind w:left="360"/>
-        <w:rPr>
-          <w:rFonts w:ascii="Arial" w:hAnsi="Arial" w:cs="Arial"/>
-          <w:sz w:val="20"/>
-          <w:szCs w:val="20"/>
-        </w:rPr>
-      </w:pPr>
-      <w:r>
-        <w:rPr>
-          <w:rFonts w:ascii="Arial" w:hAnsi="Arial" w:cs="Arial"/>
-          <w:b/>
-          <w:sz w:val="20"/>
-          <w:szCs w:val="20"/>
+          <w:sz w:val="24"/>
+          <w:szCs w:val="24"/>
+        </w:rPr>
+      </w:pPr>
+      <w:r>
+        <w:rPr>
+          <w:noProof/>
         </w:rPr>
         <w:lastRenderedPageBreak/>
-        <w:t xml:space="preserve">Step </w:t>
-      </w:r>
-      <w:r>
-        <w:rPr>
-          <w:rFonts w:ascii="Arial" w:hAnsi="Arial" w:cs="Arial"/>
-          <w:b/>
-          <w:sz w:val="20"/>
-          <w:szCs w:val="20"/>
-        </w:rPr>
-        <w:t>9</w:t>
-      </w:r>
-      <w:bookmarkStart w:id="25" w:name="_GoBack"/>
-      <w:bookmarkEnd w:id="25"/>
-      <w:r>
-        <w:rPr>
-          <w:rFonts w:ascii="Arial" w:hAnsi="Arial" w:cs="Arial"/>
-          <w:b/>
-          <w:sz w:val="20"/>
-          <w:szCs w:val="20"/>
-        </w:rPr>
-        <w:t xml:space="preserve">: SQL task </w:t>
-      </w:r>
-      <w:r>
-        <w:rPr>
-          <w:rFonts w:ascii="Arial" w:hAnsi="Arial" w:cs="Arial"/>
-          <w:b/>
-          <w:sz w:val="20"/>
-          <w:szCs w:val="20"/>
-        </w:rPr>
-        <w:t>Delete File if Environment is Prod (Disabled)</w:t>
-      </w:r>
-    </w:p>
-    <w:p>
-      <w:pPr>
-        <w:widowControl w:val="0"/>
-        <w:autoSpaceDE w:val="0"/>
-        <w:autoSpaceDN w:val="0"/>
-        <w:adjustRightInd w:val="0"/>
-        <w:spacing w:after="0" w:line="240" w:lineRule="auto"/>
-        <w:ind w:left="360"/>
-        <w:rPr>
-          <w:rFonts w:ascii="Arial" w:hAnsi="Arial" w:cs="Arial"/>
-          <w:sz w:val="20"/>
-          <w:szCs w:val="20"/>
-        </w:rPr>
-      </w:pPr>
-    </w:p>
-    <w:p>
-      <w:pPr>
-        <w:widowControl w:val="0"/>
-        <w:autoSpaceDE w:val="0"/>
-        <w:autoSpaceDN w:val="0"/>
-        <w:adjustRightInd w:val="0"/>
-        <w:spacing w:after="0" w:line="240" w:lineRule="auto"/>
-        <w:ind w:left="360"/>
-        <w:rPr>
-          <w:rFonts w:ascii="Arial" w:hAnsi="Arial" w:cs="Arial"/>
-          <w:sz w:val="24"/>
-          <w:szCs w:val="24"/>
-        </w:rPr>
-      </w:pPr>
-    </w:p>
-    <w:p>
-      <w:pPr>
-        <w:widowControl w:val="0"/>
-        <w:autoSpaceDE w:val="0"/>
-        <w:autoSpaceDN w:val="0"/>
-        <w:adjustRightInd w:val="0"/>
-        <w:spacing w:after="0" w:line="240" w:lineRule="auto"/>
-        <w:rPr>
-          <w:rFonts w:ascii="Arial" w:hAnsi="Arial" w:cs="Arial"/>
-          <w:sz w:val="24"/>
-          <w:szCs w:val="24"/>
-        </w:rPr>
-      </w:pPr>
-    </w:p>
-    <w:p>
-      <w:pPr>
-        <w:widowControl w:val="0"/>
-        <w:autoSpaceDE w:val="0"/>
-        <w:autoSpaceDN w:val="0"/>
-        <w:adjustRightInd w:val="0"/>
-        <w:spacing w:after="0" w:line="240" w:lineRule="auto"/>
-        <w:rPr>
-          <w:rFonts w:ascii="Arial" w:hAnsi="Arial" w:cs="Arial"/>
-          <w:sz w:val="24"/>
-          <w:szCs w:val="24"/>
-        </w:rPr>
-      </w:pPr>
-      <w:r>
-        <w:rPr>
-          <w:noProof/>
-        </w:rPr>
         <w:drawing>
-          <wp:inline distT="0" distB="0" distL="0" distR="0" wp14:anchorId="1DD6BEBD" wp14:editId="52602D67">
-            <wp:extent cx="1819275" cy="2171700"/>
-            <wp:effectExtent l="0" t="0" r="9525" b="0"/>
-            <wp:docPr id="95" name="Picture 95"/>
+          <wp:inline distT="0" distB="0" distL="0" distR="0" wp14:anchorId="2A765C9C" wp14:editId="6CE41809">
+            <wp:extent cx="5943600" cy="2639695"/>
+            <wp:effectExtent l="0" t="0" r="0" b="8255"/>
+            <wp:docPr id="10" name="Picture 10"/>
             <wp:cNvGraphicFramePr>
               <a:graphicFrameLocks xmlns:a="http://schemas.openxmlformats.org/drawingml/2006/main" noChangeAspect="1"/>
             </wp:cNvGraphicFramePr>
@@ -15086,7 +14734,7 @@
                   <pic:spPr>
                     <a:xfrm>
                       <a:off x="0" y="0"/>
-                      <a:ext cx="1819275" cy="2171700"/>
+                      <a:ext cx="5943600" cy="2639695"/>
                     </a:xfrm>
                     <a:prstGeom prst="rect">
                       <a:avLst/>
@@ -15106,6 +14754,179 @@
         <w:autoSpaceDN w:val="0"/>
         <w:adjustRightInd w:val="0"/>
         <w:spacing w:after="0" w:line="240" w:lineRule="auto"/>
+        <w:ind w:left="360"/>
+        <w:rPr>
+          <w:rFonts w:ascii="Arial" w:hAnsi="Arial" w:cs="Arial"/>
+          <w:sz w:val="24"/>
+          <w:szCs w:val="24"/>
+        </w:rPr>
+      </w:pPr>
+    </w:p>
+    <w:p>
+      <w:pPr>
+        <w:widowControl w:val="0"/>
+        <w:autoSpaceDE w:val="0"/>
+        <w:autoSpaceDN w:val="0"/>
+        <w:adjustRightInd w:val="0"/>
+        <w:spacing w:after="0" w:line="240" w:lineRule="auto"/>
+        <w:ind w:left="360"/>
+        <w:rPr>
+          <w:rFonts w:ascii="Arial" w:hAnsi="Arial" w:cs="Arial"/>
+          <w:sz w:val="24"/>
+          <w:szCs w:val="24"/>
+        </w:rPr>
+      </w:pPr>
+    </w:p>
+    <w:p>
+      <w:pPr>
+        <w:widowControl w:val="0"/>
+        <w:autoSpaceDE w:val="0"/>
+        <w:autoSpaceDN w:val="0"/>
+        <w:adjustRightInd w:val="0"/>
+        <w:spacing w:after="0" w:line="240" w:lineRule="auto"/>
+        <w:ind w:left="360"/>
+        <w:rPr>
+          <w:rFonts w:ascii="Arial" w:hAnsi="Arial" w:cs="Arial"/>
+          <w:sz w:val="24"/>
+          <w:szCs w:val="24"/>
+        </w:rPr>
+      </w:pPr>
+    </w:p>
+    <w:p>
+      <w:pPr>
+        <w:widowControl w:val="0"/>
+        <w:autoSpaceDE w:val="0"/>
+        <w:autoSpaceDN w:val="0"/>
+        <w:adjustRightInd w:val="0"/>
+        <w:spacing w:after="0" w:line="240" w:lineRule="auto"/>
+        <w:ind w:left="360"/>
+        <w:rPr>
+          <w:rFonts w:ascii="Arial" w:hAnsi="Arial" w:cs="Arial"/>
+          <w:sz w:val="24"/>
+          <w:szCs w:val="24"/>
+        </w:rPr>
+      </w:pPr>
+    </w:p>
+    <w:p>
+      <w:pPr>
+        <w:widowControl w:val="0"/>
+        <w:autoSpaceDE w:val="0"/>
+        <w:autoSpaceDN w:val="0"/>
+        <w:adjustRightInd w:val="0"/>
+        <w:spacing w:after="0" w:line="240" w:lineRule="auto"/>
+        <w:ind w:left="360"/>
+        <w:rPr>
+          <w:rFonts w:ascii="Arial" w:hAnsi="Arial" w:cs="Arial"/>
+          <w:sz w:val="20"/>
+          <w:szCs w:val="20"/>
+        </w:rPr>
+      </w:pPr>
+      <w:bookmarkStart w:id="27" w:name="_GoBack"/>
+      <w:bookmarkEnd w:id="27"/>
+    </w:p>
+    <w:p>
+      <w:pPr>
+        <w:widowControl w:val="0"/>
+        <w:autoSpaceDE w:val="0"/>
+        <w:autoSpaceDN w:val="0"/>
+        <w:adjustRightInd w:val="0"/>
+        <w:spacing w:after="0" w:line="240" w:lineRule="auto"/>
+        <w:ind w:left="360"/>
+        <w:rPr>
+          <w:rFonts w:ascii="Arial" w:hAnsi="Arial" w:cs="Arial"/>
+          <w:sz w:val="20"/>
+          <w:szCs w:val="20"/>
+        </w:rPr>
+      </w:pPr>
+    </w:p>
+    <w:p>
+      <w:pPr>
+        <w:widowControl w:val="0"/>
+        <w:autoSpaceDE w:val="0"/>
+        <w:autoSpaceDN w:val="0"/>
+        <w:adjustRightInd w:val="0"/>
+        <w:spacing w:after="0" w:line="240" w:lineRule="auto"/>
+        <w:ind w:left="360"/>
+        <w:rPr>
+          <w:rFonts w:ascii="Arial" w:hAnsi="Arial" w:cs="Arial"/>
+          <w:sz w:val="20"/>
+          <w:szCs w:val="20"/>
+        </w:rPr>
+      </w:pPr>
+      <w:r>
+        <w:rPr>
+          <w:rFonts w:ascii="Arial" w:hAnsi="Arial" w:cs="Arial"/>
+          <w:b/>
+          <w:sz w:val="20"/>
+          <w:szCs w:val="20"/>
+        </w:rPr>
+        <w:t xml:space="preserve">Step </w:t>
+      </w:r>
+      <w:r>
+        <w:rPr>
+          <w:rFonts w:ascii="Arial" w:hAnsi="Arial" w:cs="Arial"/>
+          <w:b/>
+          <w:sz w:val="20"/>
+          <w:szCs w:val="20"/>
+        </w:rPr>
+        <w:t>9</w:t>
+      </w:r>
+      <w:r>
+        <w:rPr>
+          <w:rFonts w:ascii="Arial" w:hAnsi="Arial" w:cs="Arial"/>
+          <w:b/>
+          <w:sz w:val="20"/>
+          <w:szCs w:val="20"/>
+        </w:rPr>
+        <w:t xml:space="preserve">: SQL task </w:t>
+      </w:r>
+      <w:r>
+        <w:rPr>
+          <w:rFonts w:ascii="Arial" w:hAnsi="Arial" w:cs="Arial"/>
+          <w:b/>
+          <w:sz w:val="20"/>
+          <w:szCs w:val="20"/>
+        </w:rPr>
+        <w:t>Delete File if Environment is Prod (Disabled)</w:t>
+      </w:r>
+    </w:p>
+    <w:p>
+      <w:pPr>
+        <w:widowControl w:val="0"/>
+        <w:autoSpaceDE w:val="0"/>
+        <w:autoSpaceDN w:val="0"/>
+        <w:adjustRightInd w:val="0"/>
+        <w:spacing w:after="0" w:line="240" w:lineRule="auto"/>
+        <w:ind w:left="360"/>
+        <w:rPr>
+          <w:rFonts w:ascii="Arial" w:hAnsi="Arial" w:cs="Arial"/>
+          <w:sz w:val="20"/>
+          <w:szCs w:val="20"/>
+        </w:rPr>
+      </w:pPr>
+    </w:p>
+    <w:p>
+      <w:pPr>
+        <w:widowControl w:val="0"/>
+        <w:autoSpaceDE w:val="0"/>
+        <w:autoSpaceDN w:val="0"/>
+        <w:adjustRightInd w:val="0"/>
+        <w:spacing w:after="0" w:line="240" w:lineRule="auto"/>
+        <w:ind w:left="360"/>
+        <w:rPr>
+          <w:rFonts w:ascii="Arial" w:hAnsi="Arial" w:cs="Arial"/>
+          <w:sz w:val="24"/>
+          <w:szCs w:val="24"/>
+        </w:rPr>
+      </w:pPr>
+    </w:p>
+    <w:p>
+      <w:pPr>
+        <w:widowControl w:val="0"/>
+        <w:autoSpaceDE w:val="0"/>
+        <w:autoSpaceDN w:val="0"/>
+        <w:adjustRightInd w:val="0"/>
+        <w:spacing w:after="0" w:line="240" w:lineRule="auto"/>
         <w:rPr>
           <w:rFonts w:ascii="Arial" w:hAnsi="Arial" w:cs="Arial"/>
           <w:sz w:val="24"/>
@@ -15131,10 +14952,10 @@
           <w:noProof/>
         </w:rPr>
         <w:drawing>
-          <wp:inline distT="0" distB="0" distL="0" distR="0" wp14:anchorId="4EBAB2F7" wp14:editId="6B7092CE">
-            <wp:extent cx="5943600" cy="4066540"/>
-            <wp:effectExtent l="0" t="0" r="0" b="0"/>
-            <wp:docPr id="96" name="Picture 96"/>
+          <wp:inline distT="0" distB="0" distL="0" distR="0" wp14:anchorId="1DD6BEBD" wp14:editId="52602D67">
+            <wp:extent cx="1819275" cy="2171700"/>
+            <wp:effectExtent l="0" t="0" r="9525" b="0"/>
+            <wp:docPr id="95" name="Picture 95"/>
             <wp:cNvGraphicFramePr>
               <a:graphicFrameLocks xmlns:a="http://schemas.openxmlformats.org/drawingml/2006/main" noChangeAspect="1"/>
             </wp:cNvGraphicFramePr>
@@ -15154,7 +14975,7 @@
                   <pic:spPr>
                     <a:xfrm>
                       <a:off x="0" y="0"/>
-                      <a:ext cx="5943600" cy="4066540"/>
+                      <a:ext cx="1819275" cy="2171700"/>
                     </a:xfrm>
                     <a:prstGeom prst="rect">
                       <a:avLst/>
@@ -15180,16 +15001,30 @@
           <w:szCs w:val="24"/>
         </w:rPr>
       </w:pPr>
+    </w:p>
+    <w:p>
+      <w:pPr>
+        <w:widowControl w:val="0"/>
+        <w:autoSpaceDE w:val="0"/>
+        <w:autoSpaceDN w:val="0"/>
+        <w:adjustRightInd w:val="0"/>
+        <w:spacing w:after="0" w:line="240" w:lineRule="auto"/>
+        <w:rPr>
+          <w:rFonts w:ascii="Arial" w:hAnsi="Arial" w:cs="Arial"/>
+          <w:sz w:val="24"/>
+          <w:szCs w:val="24"/>
+        </w:rPr>
+      </w:pPr>
       <w:r>
         <w:rPr>
           <w:noProof/>
         </w:rPr>
         <w:lastRenderedPageBreak/>
         <w:drawing>
-          <wp:inline distT="0" distB="0" distL="0" distR="0" wp14:anchorId="58BCEA50" wp14:editId="6275D41B">
-            <wp:extent cx="5943600" cy="3074670"/>
+          <wp:inline distT="0" distB="0" distL="0" distR="0" wp14:anchorId="4EBAB2F7" wp14:editId="6B7092CE">
+            <wp:extent cx="5943600" cy="4066540"/>
             <wp:effectExtent l="0" t="0" r="0" b="0"/>
-            <wp:docPr id="97" name="Picture 97"/>
+            <wp:docPr id="96" name="Picture 96"/>
             <wp:cNvGraphicFramePr>
               <a:graphicFrameLocks xmlns:a="http://schemas.openxmlformats.org/drawingml/2006/main" noChangeAspect="1"/>
             </wp:cNvGraphicFramePr>
@@ -15209,6 +15044,60 @@
                   <pic:spPr>
                     <a:xfrm>
                       <a:off x="0" y="0"/>
+                      <a:ext cx="5943600" cy="4066540"/>
+                    </a:xfrm>
+                    <a:prstGeom prst="rect">
+                      <a:avLst/>
+                    </a:prstGeom>
+                  </pic:spPr>
+                </pic:pic>
+              </a:graphicData>
+            </a:graphic>
+          </wp:inline>
+        </w:drawing>
+      </w:r>
+    </w:p>
+    <w:p>
+      <w:pPr>
+        <w:widowControl w:val="0"/>
+        <w:autoSpaceDE w:val="0"/>
+        <w:autoSpaceDN w:val="0"/>
+        <w:adjustRightInd w:val="0"/>
+        <w:spacing w:after="0" w:line="240" w:lineRule="auto"/>
+        <w:rPr>
+          <w:rFonts w:ascii="Arial" w:hAnsi="Arial" w:cs="Arial"/>
+          <w:sz w:val="24"/>
+          <w:szCs w:val="24"/>
+        </w:rPr>
+      </w:pPr>
+      <w:r>
+        <w:rPr>
+          <w:noProof/>
+        </w:rPr>
+        <w:drawing>
+          <wp:inline distT="0" distB="0" distL="0" distR="0" wp14:anchorId="58BCEA50" wp14:editId="6275D41B">
+            <wp:extent cx="5943600" cy="3074670"/>
+            <wp:effectExtent l="0" t="0" r="0" b="0"/>
+            <wp:docPr id="97" name="Picture 97"/>
+            <wp:cNvGraphicFramePr>
+              <a:graphicFrameLocks xmlns:a="http://schemas.openxmlformats.org/drawingml/2006/main" noChangeAspect="1"/>
+            </wp:cNvGraphicFramePr>
+            <a:graphic xmlns:a="http://schemas.openxmlformats.org/drawingml/2006/main">
+              <a:graphicData uri="http://schemas.openxmlformats.org/drawingml/2006/picture">
+                <pic:pic xmlns:pic="http://schemas.openxmlformats.org/drawingml/2006/picture">
+                  <pic:nvPicPr>
+                    <pic:cNvPr id="0" name=""/>
+                    <pic:cNvPicPr/>
+                  </pic:nvPicPr>
+                  <pic:blipFill>
+                    <a:blip r:embed="rId68"/>
+                    <a:stretch>
+                      <a:fillRect/>
+                    </a:stretch>
+                  </pic:blipFill>
+                  <pic:spPr>
+                    <a:xfrm>
+                      <a:off x="0" y="0"/>
                       <a:ext cx="5943600" cy="3074670"/>
                     </a:xfrm>
                     <a:prstGeom prst="rect">
@@ -15325,7 +15214,7 @@
           <w:color w:val="auto"/>
         </w:rPr>
       </w:pPr>
-      <w:bookmarkStart w:id="26" w:name="_Toc387821382"/>
+      <w:bookmarkStart w:id="28" w:name="_Toc391973393"/>
       <w:r>
         <w:rPr>
           <w:rFonts w:ascii="Calibri" w:hAnsi="Calibri" w:cs="Times New Roman"/>
@@ -15333,7 +15222,7 @@
         </w:rPr>
         <w:t>Tables</w:t>
       </w:r>
-      <w:bookmarkEnd w:id="26"/>
+      <w:bookmarkEnd w:id="28"/>
     </w:p>
     <w:tbl>
       <w:tblPr>
@@ -15773,14 +15662,7 @@
               <w:rPr>
                 <w:rFonts w:ascii="Arial" w:hAnsi="Arial" w:cs="Arial"/>
               </w:rPr>
-              <w:t xml:space="preserve">Table used for storing Quality source records loaded into the Coaching Log </w:t>
-            </w:r>
-            <w:r>
-              <w:rPr>
-                <w:rFonts w:ascii="Arial" w:hAnsi="Arial" w:cs="Arial"/>
-              </w:rPr>
-              <w:lastRenderedPageBreak/>
-              <w:t>table.</w:t>
+              <w:t>Table used for storing Quality source records loaded into the Coaching Log table.</w:t>
             </w:r>
           </w:p>
         </w:tc>
@@ -15811,7 +15693,6 @@
               <w:rPr>
                 <w:rFonts w:ascii="Arial" w:hAnsi="Arial" w:cs="Arial"/>
               </w:rPr>
-              <w:lastRenderedPageBreak/>
               <w:t>4.</w:t>
             </w:r>
           </w:p>
@@ -15999,7 +15880,7 @@
           <w:color w:val="auto"/>
         </w:rPr>
       </w:pPr>
-      <w:bookmarkStart w:id="27" w:name="_Toc387821383"/>
+      <w:bookmarkStart w:id="29" w:name="_Toc391973394"/>
       <w:r>
         <w:rPr>
           <w:rFonts w:ascii="Calibri" w:hAnsi="Calibri" w:cs="Times New Roman"/>
@@ -16007,7 +15888,7 @@
         </w:rPr>
         <w:t>Procedures</w:t>
       </w:r>
-      <w:bookmarkEnd w:id="27"/>
+      <w:bookmarkEnd w:id="29"/>
       <w:r>
         <w:rPr>
           <w:rFonts w:ascii="Calibri" w:hAnsi="Calibri" w:cs="Times New Roman"/>
@@ -16446,6 +16327,7 @@
               <w:rPr>
                 <w:rFonts w:ascii="Arial" w:hAnsi="Arial" w:cs="Arial"/>
               </w:rPr>
+              <w:lastRenderedPageBreak/>
               <w:t>4</w:t>
             </w:r>
             <w:r>
@@ -17514,7 +17396,7 @@
       </w:pPr>
     </w:p>
     <w:sectPr>
-      <w:footerReference w:type="default" r:id="rId68"/>
+      <w:footerReference w:type="default" r:id="rId69"/>
       <w:pgSz w:w="12240" w:h="15840"/>
       <w:pgMar w:top="1440" w:right="1440" w:bottom="1440" w:left="1440" w:header="720" w:footer="720" w:gutter="0"/>
       <w:cols w:space="720"/>
@@ -17703,7 +17585,7 @@
         <w:noProof/>
         <w:sz w:val="18"/>
       </w:rPr>
-      <w:t>5/15/14</w:t>
+      <w:t>7/1/14</w:t>
     </w:r>
     <w:r>
       <w:rPr>
@@ -20231,7 +20113,6 @@
     <w:uiPriority w:val="59"/>
     <w:rsid w:val="0074547D"/>
     <w:tblPr>
-      <w:tblInd w:w="0" w:type="dxa"/>
       <w:tblBorders>
         <w:top w:val="single" w:sz="4" w:space="0" w:color="auto"/>
         <w:left w:val="single" w:sz="4" w:space="0" w:color="auto"/>
@@ -20240,12 +20121,6 @@
         <w:insideH w:val="single" w:sz="4" w:space="0" w:color="auto"/>
         <w:insideV w:val="single" w:sz="4" w:space="0" w:color="auto"/>
       </w:tblBorders>
-      <w:tblCellMar>
-        <w:top w:w="0" w:type="dxa"/>
-        <w:left w:w="108" w:type="dxa"/>
-        <w:bottom w:w="0" w:type="dxa"/>
-        <w:right w:w="108" w:type="dxa"/>
-      </w:tblCellMar>
     </w:tblPr>
   </w:style>
   <w:style w:type="character" w:customStyle="1" w:styleId="Heading1Char">
@@ -21102,7 +20977,6 @@
     <w:uiPriority w:val="59"/>
     <w:rsid w:val="0074547D"/>
     <w:tblPr>
-      <w:tblInd w:w="0" w:type="dxa"/>
       <w:tblBorders>
         <w:top w:val="single" w:sz="4" w:space="0" w:color="auto"/>
         <w:left w:val="single" w:sz="4" w:space="0" w:color="auto"/>
@@ -21111,12 +20985,6 @@
         <w:insideH w:val="single" w:sz="4" w:space="0" w:color="auto"/>
         <w:insideV w:val="single" w:sz="4" w:space="0" w:color="auto"/>
       </w:tblBorders>
-      <w:tblCellMar>
-        <w:top w:w="0" w:type="dxa"/>
-        <w:left w:w="108" w:type="dxa"/>
-        <w:bottom w:w="0" w:type="dxa"/>
-        <w:right w:w="108" w:type="dxa"/>
-      </w:tblCellMar>
     </w:tblPr>
   </w:style>
   <w:style w:type="character" w:customStyle="1" w:styleId="Heading1Char">
@@ -21619,7 +21487,7 @@
 </file>
 
 <file path=customXml/itemProps1.xml><?xml version="1.0" encoding="utf-8"?>
-<ds:datastoreItem xmlns:ds="http://schemas.openxmlformats.org/officeDocument/2006/customXml" ds:itemID="{BDDFAFB7-C626-41CE-A3EC-0598AD6C6D03}">
+<ds:datastoreItem xmlns:ds="http://schemas.openxmlformats.org/officeDocument/2006/customXml" ds:itemID="{FC295349-5280-41FB-99FD-919B47DA4B8C}">
   <ds:schemaRefs>
     <ds:schemaRef ds:uri="http://schemas.openxmlformats.org/officeDocument/2006/bibliography"/>
   </ds:schemaRefs>

</xml_diff>

<commit_message>
[VM:Susmitha.palacherla@9/10/2014 11:55:18 AM] Updated to add a variable File Prefix to support testing using a diffrent file name.
git-tfs-id: [https://tfs.omnicloud.local/tfs/cco%20program/]$/eCoaching_V2;C13697
</commit_message>
<xml_diff>
--- a/Design/CCO_eCoaching_Quality_ETL_DD.docx
+++ b/Design/CCO_eCoaching_Quality_ETL_DD.docx
@@ -342,7 +342,7 @@
               <w:rPr>
                 <w:rFonts w:ascii="Times New Roman (PCL6)" w:hAnsi="Times New Roman (PCL6)"/>
               </w:rPr>
-              <w:t>07/20/2014</w:t>
+              <w:t>09/08/2014</w:t>
             </w:r>
           </w:p>
         </w:tc>
@@ -1341,6 +1341,9 @@
               <w:ind w:left="0"/>
               <w:jc w:val="left"/>
             </w:pPr>
+            <w:r>
+              <w:t>09/08/2014</w:t>
+            </w:r>
           </w:p>
         </w:tc>
         <w:tc>
@@ -1353,6 +1356,9 @@
               <w:ind w:left="0"/>
               <w:jc w:val="left"/>
             </w:pPr>
+            <w:r>
+              <w:t>4.0</w:t>
+            </w:r>
           </w:p>
         </w:tc>
         <w:tc>
@@ -1365,8 +1371,31 @@
               <w:ind w:left="0"/>
               <w:jc w:val="left"/>
             </w:pPr>
+            <w:r>
+              <w:t xml:space="preserve">Updated to </w:t>
+            </w:r>
+            <w:r>
+              <w:t>add</w:t>
+            </w:r>
+            <w:r>
+              <w:t xml:space="preserve"> a variable for File</w:t>
+            </w:r>
+            <w:r>
+              <w:t xml:space="preserve"> </w:t>
+            </w:r>
             <w:bookmarkStart w:id="1" w:name="_GoBack"/>
             <w:bookmarkEnd w:id="1"/>
+            <w:r>
+              <w:t xml:space="preserve">Prefix to support loads into </w:t>
+            </w:r>
+            <w:proofErr w:type="spellStart"/>
+            <w:r>
+              <w:t>dev</w:t>
+            </w:r>
+            <w:proofErr w:type="spellEnd"/>
+            <w:r>
+              <w:t xml:space="preserve"> and test using a different file name</w:t>
+            </w:r>
           </w:p>
         </w:tc>
         <w:tc>
@@ -1379,6 +1408,9 @@
               <w:ind w:left="0"/>
               <w:jc w:val="left"/>
             </w:pPr>
+            <w:r>
+              <w:t>Susmitha Palacherla</w:t>
+            </w:r>
           </w:p>
         </w:tc>
       </w:tr>
@@ -3460,6 +3492,50 @@
         <w:t>.csv.zip.encrypt</w:t>
       </w:r>
       <w:proofErr w:type="spellEnd"/>
+      <w:r>
+        <w:rPr>
+          <w:rFonts w:asciiTheme="minorHAnsi" w:hAnsiTheme="minorHAnsi" w:cs="Segoe UI"/>
+          <w:color w:val="000000" w:themeColor="text1"/>
+        </w:rPr>
+        <w:t xml:space="preserve"> (prod) or </w:t>
+      </w:r>
+      <w:proofErr w:type="spellStart"/>
+      <w:r>
+        <w:rPr>
+          <w:rFonts w:asciiTheme="minorHAnsi" w:hAnsiTheme="minorHAnsi" w:cs="Segoe UI"/>
+          <w:color w:val="000000" w:themeColor="text1"/>
+        </w:rPr>
+        <w:t>Test_</w:t>
+      </w:r>
+      <w:r>
+        <w:rPr>
+          <w:rFonts w:asciiTheme="minorHAnsi" w:hAnsiTheme="minorHAnsi" w:cs="Segoe UI"/>
+          <w:color w:val="000000" w:themeColor="text1"/>
+        </w:rPr>
+        <w:t>eCL_IQS_Scorecard_</w:t>
+      </w:r>
+      <w:r>
+        <w:rPr>
+          <w:rFonts w:asciiTheme="minorHAnsi" w:hAnsiTheme="minorHAnsi" w:cs="Segoe UI"/>
+          <w:color w:val="000000" w:themeColor="text1"/>
+        </w:rPr>
+        <w:t>yyyymmdd</w:t>
+      </w:r>
+      <w:r>
+        <w:rPr>
+          <w:rFonts w:asciiTheme="minorHAnsi" w:hAnsiTheme="minorHAnsi" w:cs="Segoe UI"/>
+          <w:color w:val="000000" w:themeColor="text1"/>
+        </w:rPr>
+        <w:t>.csv.zip.encrypt</w:t>
+      </w:r>
+      <w:proofErr w:type="spellEnd"/>
+      <w:r>
+        <w:rPr>
+          <w:rFonts w:asciiTheme="minorHAnsi" w:hAnsiTheme="minorHAnsi" w:cs="Segoe UI"/>
+          <w:color w:val="000000" w:themeColor="text1"/>
+        </w:rPr>
+        <w:t xml:space="preserve"> (Test)</w:t>
+      </w:r>
     </w:p>
     <w:p>
       <w:pPr>
@@ -3820,6 +3896,7 @@
         <w:rPr>
           <w:color w:val="auto"/>
         </w:rPr>
+        <w:lastRenderedPageBreak/>
         <w:t>Hardware</w:t>
       </w:r>
       <w:bookmarkEnd w:id="10"/>
@@ -3879,7 +3956,6 @@
           <w:sz w:val="20"/>
           <w:szCs w:val="20"/>
         </w:rPr>
-        <w:lastRenderedPageBreak/>
         <w:t>VRIVFSSDBT02\SCORT01,1438 – Test DB Instance</w:t>
       </w:r>
     </w:p>
@@ -4701,6 +4777,7 @@
         <w:spacing w:after="0" w:line="240" w:lineRule="auto"/>
       </w:pPr>
       <w:r>
+        <w:lastRenderedPageBreak/>
         <w:t>Destination File Location: N/A</w:t>
       </w:r>
     </w:p>
@@ -4730,7 +4807,6 @@
           <w:rFonts w:ascii="Calibri" w:hAnsi="Calibri" w:cs="Times New Roman"/>
           <w:color w:val="auto"/>
         </w:rPr>
-        <w:lastRenderedPageBreak/>
         <w:t>SSIS Package</w:t>
       </w:r>
       <w:bookmarkEnd w:id="27"/>
@@ -5496,6 +5572,224 @@
                 <w:szCs w:val="20"/>
               </w:rPr>
             </w:pPr>
+            <w:r>
+              <w:rPr>
+                <w:rFonts w:ascii="Arial" w:hAnsi="Arial" w:cs="Arial"/>
+                <w:sz w:val="20"/>
+                <w:szCs w:val="20"/>
+              </w:rPr>
+              <w:t>@[User::</w:t>
+            </w:r>
+            <w:proofErr w:type="spellStart"/>
+            <w:r>
+              <w:rPr>
+                <w:rFonts w:ascii="Arial" w:hAnsi="Arial" w:cs="Arial"/>
+                <w:sz w:val="20"/>
+                <w:szCs w:val="20"/>
+              </w:rPr>
+              <w:t>FilePrefix</w:t>
+            </w:r>
+            <w:proofErr w:type="spellEnd"/>
+            <w:r>
+              <w:rPr>
+                <w:rFonts w:ascii="Arial" w:hAnsi="Arial" w:cs="Arial"/>
+                <w:sz w:val="20"/>
+                <w:szCs w:val="20"/>
+              </w:rPr>
+              <w:t xml:space="preserve">] + </w:t>
+            </w:r>
+          </w:p>
+          <w:p>
+            <w:pPr>
+              <w:widowControl w:val="0"/>
+              <w:autoSpaceDE w:val="0"/>
+              <w:autoSpaceDN w:val="0"/>
+              <w:adjustRightInd w:val="0"/>
+              <w:spacing w:after="0" w:line="240" w:lineRule="auto"/>
+              <w:rPr>
+                <w:rFonts w:ascii="Arial" w:hAnsi="Arial" w:cs="Arial"/>
+                <w:sz w:val="20"/>
+                <w:szCs w:val="20"/>
+              </w:rPr>
+            </w:pPr>
+            <w:r>
+              <w:rPr>
+                <w:rFonts w:ascii="Arial" w:hAnsi="Arial" w:cs="Arial"/>
+                <w:sz w:val="20"/>
+                <w:szCs w:val="20"/>
+              </w:rPr>
+              <w:t xml:space="preserve">(DT_STR,4,1252) </w:t>
+            </w:r>
+            <w:proofErr w:type="spellStart"/>
+            <w:r>
+              <w:rPr>
+                <w:rFonts w:ascii="Arial" w:hAnsi="Arial" w:cs="Arial"/>
+                <w:sz w:val="20"/>
+                <w:szCs w:val="20"/>
+              </w:rPr>
+              <w:t>DatePart</w:t>
+            </w:r>
+            <w:proofErr w:type="spellEnd"/>
+            <w:r>
+              <w:rPr>
+                <w:rFonts w:ascii="Arial" w:hAnsi="Arial" w:cs="Arial"/>
+                <w:sz w:val="20"/>
+                <w:szCs w:val="20"/>
+              </w:rPr>
+              <w:t>("</w:t>
+            </w:r>
+            <w:proofErr w:type="spellStart"/>
+            <w:r>
+              <w:rPr>
+                <w:rFonts w:ascii="Arial" w:hAnsi="Arial" w:cs="Arial"/>
+                <w:sz w:val="20"/>
+                <w:szCs w:val="20"/>
+              </w:rPr>
+              <w:t>yyyy</w:t>
+            </w:r>
+            <w:proofErr w:type="spellEnd"/>
+            <w:r>
+              <w:rPr>
+                <w:rFonts w:ascii="Arial" w:hAnsi="Arial" w:cs="Arial"/>
+                <w:sz w:val="20"/>
+                <w:szCs w:val="20"/>
+              </w:rPr>
+              <w:t>",</w:t>
+            </w:r>
+            <w:proofErr w:type="spellStart"/>
+            <w:r>
+              <w:rPr>
+                <w:rFonts w:ascii="Arial" w:hAnsi="Arial" w:cs="Arial"/>
+                <w:sz w:val="20"/>
+                <w:szCs w:val="20"/>
+              </w:rPr>
+              <w:t>getdate</w:t>
+            </w:r>
+            <w:proofErr w:type="spellEnd"/>
+            <w:r>
+              <w:rPr>
+                <w:rFonts w:ascii="Arial" w:hAnsi="Arial" w:cs="Arial"/>
+                <w:sz w:val="20"/>
+                <w:szCs w:val="20"/>
+              </w:rPr>
+              <w:t>())+</w:t>
+            </w:r>
+          </w:p>
+          <w:p>
+            <w:pPr>
+              <w:widowControl w:val="0"/>
+              <w:autoSpaceDE w:val="0"/>
+              <w:autoSpaceDN w:val="0"/>
+              <w:adjustRightInd w:val="0"/>
+              <w:spacing w:after="0" w:line="240" w:lineRule="auto"/>
+              <w:rPr>
+                <w:rFonts w:ascii="Arial" w:hAnsi="Arial" w:cs="Arial"/>
+                <w:sz w:val="20"/>
+                <w:szCs w:val="20"/>
+              </w:rPr>
+            </w:pPr>
+            <w:r>
+              <w:rPr>
+                <w:rFonts w:ascii="Arial" w:hAnsi="Arial" w:cs="Arial"/>
+                <w:sz w:val="20"/>
+                <w:szCs w:val="20"/>
+              </w:rPr>
+              <w:t xml:space="preserve">Right("0" + (DT_STR,4,1252) </w:t>
+            </w:r>
+            <w:proofErr w:type="spellStart"/>
+            <w:r>
+              <w:rPr>
+                <w:rFonts w:ascii="Arial" w:hAnsi="Arial" w:cs="Arial"/>
+                <w:sz w:val="20"/>
+                <w:szCs w:val="20"/>
+              </w:rPr>
+              <w:t>DatePart</w:t>
+            </w:r>
+            <w:proofErr w:type="spellEnd"/>
+            <w:r>
+              <w:rPr>
+                <w:rFonts w:ascii="Arial" w:hAnsi="Arial" w:cs="Arial"/>
+                <w:sz w:val="20"/>
+                <w:szCs w:val="20"/>
+              </w:rPr>
+              <w:t>("m",</w:t>
+            </w:r>
+            <w:proofErr w:type="spellStart"/>
+            <w:r>
+              <w:rPr>
+                <w:rFonts w:ascii="Arial" w:hAnsi="Arial" w:cs="Arial"/>
+                <w:sz w:val="20"/>
+                <w:szCs w:val="20"/>
+              </w:rPr>
+              <w:t>getdate</w:t>
+            </w:r>
+            <w:proofErr w:type="spellEnd"/>
+            <w:r>
+              <w:rPr>
+                <w:rFonts w:ascii="Arial" w:hAnsi="Arial" w:cs="Arial"/>
+                <w:sz w:val="20"/>
+                <w:szCs w:val="20"/>
+              </w:rPr>
+              <w:t>()),2) +</w:t>
+            </w:r>
+          </w:p>
+          <w:p>
+            <w:pPr>
+              <w:widowControl w:val="0"/>
+              <w:autoSpaceDE w:val="0"/>
+              <w:autoSpaceDN w:val="0"/>
+              <w:adjustRightInd w:val="0"/>
+              <w:spacing w:after="0" w:line="240" w:lineRule="auto"/>
+              <w:rPr>
+                <w:rFonts w:ascii="Arial" w:hAnsi="Arial" w:cs="Arial"/>
+                <w:sz w:val="20"/>
+                <w:szCs w:val="20"/>
+              </w:rPr>
+            </w:pPr>
+            <w:r>
+              <w:rPr>
+                <w:rFonts w:ascii="Arial" w:hAnsi="Arial" w:cs="Arial"/>
+                <w:sz w:val="20"/>
+                <w:szCs w:val="20"/>
+              </w:rPr>
+              <w:t xml:space="preserve">Right("0" + (DT_STR,4,1252) </w:t>
+            </w:r>
+            <w:proofErr w:type="spellStart"/>
+            <w:r>
+              <w:rPr>
+                <w:rFonts w:ascii="Arial" w:hAnsi="Arial" w:cs="Arial"/>
+                <w:sz w:val="20"/>
+                <w:szCs w:val="20"/>
+              </w:rPr>
+              <w:t>DatePart</w:t>
+            </w:r>
+            <w:proofErr w:type="spellEnd"/>
+            <w:r>
+              <w:rPr>
+                <w:rFonts w:ascii="Arial" w:hAnsi="Arial" w:cs="Arial"/>
+                <w:sz w:val="20"/>
+                <w:szCs w:val="20"/>
+              </w:rPr>
+              <w:t>("d",</w:t>
+            </w:r>
+            <w:proofErr w:type="spellStart"/>
+            <w:r>
+              <w:rPr>
+                <w:rFonts w:ascii="Arial" w:hAnsi="Arial" w:cs="Arial"/>
+                <w:sz w:val="20"/>
+                <w:szCs w:val="20"/>
+              </w:rPr>
+              <w:t>getdate</w:t>
+            </w:r>
+            <w:proofErr w:type="spellEnd"/>
+            <w:r>
+              <w:rPr>
+                <w:rFonts w:ascii="Arial" w:hAnsi="Arial" w:cs="Arial"/>
+                <w:sz w:val="20"/>
+                <w:szCs w:val="20"/>
+              </w:rPr>
+              <w:t>()),2)+".csv"</w:t>
+            </w:r>
           </w:p>
         </w:tc>
       </w:tr>
@@ -5928,6 +6222,16 @@
                 <w:szCs w:val="20"/>
               </w:rPr>
             </w:pPr>
+            <w:proofErr w:type="spellStart"/>
+            <w:r>
+              <w:rPr>
+                <w:rFonts w:ascii="Arial" w:hAnsi="Arial" w:cs="Arial"/>
+                <w:sz w:val="20"/>
+                <w:szCs w:val="20"/>
+              </w:rPr>
+              <w:t>FilePrefix</w:t>
+            </w:r>
+            <w:proofErr w:type="spellEnd"/>
           </w:p>
         </w:tc>
         <w:tc>
@@ -5935,18 +6239,16 @@
             <w:tcW w:w="1661" w:type="dxa"/>
           </w:tcPr>
           <w:p>
-            <w:pPr>
-              <w:widowControl w:val="0"/>
-              <w:autoSpaceDE w:val="0"/>
-              <w:autoSpaceDN w:val="0"/>
-              <w:adjustRightInd w:val="0"/>
-              <w:spacing w:after="0" w:line="240" w:lineRule="auto"/>
+            <w:proofErr w:type="spellStart"/>
+            <w:r>
               <w:rPr>
                 <w:rFonts w:ascii="Arial" w:hAnsi="Arial" w:cs="Arial"/>
                 <w:sz w:val="20"/>
                 <w:szCs w:val="20"/>
               </w:rPr>
-            </w:pPr>
+              <w:t>IQS_Coaching</w:t>
+            </w:r>
+            <w:proofErr w:type="spellEnd"/>
           </w:p>
         </w:tc>
         <w:tc>
@@ -5954,18 +6256,14 @@
             <w:tcW w:w="1297" w:type="dxa"/>
           </w:tcPr>
           <w:p>
-            <w:pPr>
-              <w:widowControl w:val="0"/>
-              <w:autoSpaceDE w:val="0"/>
-              <w:autoSpaceDN w:val="0"/>
-              <w:adjustRightInd w:val="0"/>
-              <w:spacing w:after="0" w:line="240" w:lineRule="auto"/>
+            <w:r>
               <w:rPr>
                 <w:rFonts w:ascii="Arial" w:hAnsi="Arial" w:cs="Arial"/>
                 <w:sz w:val="20"/>
                 <w:szCs w:val="20"/>
               </w:rPr>
-            </w:pPr>
+              <w:t>String</w:t>
+            </w:r>
           </w:p>
         </w:tc>
         <w:tc>
@@ -5985,6 +6283,58 @@
                 <w:szCs w:val="20"/>
               </w:rPr>
             </w:pPr>
+            <w:proofErr w:type="spellStart"/>
+            <w:r>
+              <w:rPr>
+                <w:rFonts w:ascii="Arial" w:hAnsi="Arial" w:cs="Arial"/>
+                <w:sz w:val="20"/>
+                <w:szCs w:val="20"/>
+              </w:rPr>
+              <w:t>Test_eCL_IQS_Scorecard</w:t>
+            </w:r>
+            <w:proofErr w:type="spellEnd"/>
+            <w:r>
+              <w:rPr>
+                <w:rFonts w:ascii="Arial" w:hAnsi="Arial" w:cs="Arial"/>
+                <w:sz w:val="20"/>
+                <w:szCs w:val="20"/>
+              </w:rPr>
+              <w:t>_</w:t>
+            </w:r>
+            <w:r>
+              <w:rPr>
+                <w:rFonts w:ascii="Arial" w:hAnsi="Arial" w:cs="Arial"/>
+                <w:sz w:val="20"/>
+                <w:szCs w:val="20"/>
+              </w:rPr>
+              <w:t xml:space="preserve">(Dev/test) and </w:t>
+            </w:r>
+            <w:proofErr w:type="spellStart"/>
+            <w:r>
+              <w:rPr>
+                <w:rFonts w:ascii="Arial" w:hAnsi="Arial" w:cs="Arial"/>
+                <w:sz w:val="20"/>
+                <w:szCs w:val="20"/>
+              </w:rPr>
+              <w:t>eCL_IQS_Scorecard</w:t>
+            </w:r>
+            <w:proofErr w:type="spellEnd"/>
+            <w:r>
+              <w:rPr>
+                <w:rFonts w:ascii="Arial" w:hAnsi="Arial" w:cs="Arial"/>
+                <w:sz w:val="20"/>
+                <w:szCs w:val="20"/>
+              </w:rPr>
+              <w:t>_</w:t>
+            </w:r>
+            <w:r>
+              <w:rPr>
+                <w:rFonts w:ascii="Arial" w:hAnsi="Arial" w:cs="Arial"/>
+                <w:sz w:val="20"/>
+                <w:szCs w:val="20"/>
+              </w:rPr>
+              <w:t>(Prod)</w:t>
+            </w:r>
           </w:p>
         </w:tc>
       </w:tr>
@@ -6331,6 +6681,7 @@
           <w:sz w:val="24"/>
           <w:szCs w:val="24"/>
         </w:rPr>
+        <w:lastRenderedPageBreak/>
         <w:t>:</w:t>
       </w:r>
       <w:r>
@@ -6434,7 +6785,6 @@
         <w:rPr>
           <w:noProof/>
         </w:rPr>
-        <w:lastRenderedPageBreak/>
         <w:drawing>
           <wp:inline distT="0" distB="0" distL="0" distR="0" wp14:anchorId="17F9DEB4" wp14:editId="67E15CFB">
             <wp:extent cx="5543550" cy="4819650"/>
@@ -6774,10 +7124,10 @@
         </w:rPr>
         <w:lastRenderedPageBreak/>
         <w:drawing>
-          <wp:inline distT="0" distB="0" distL="0" distR="0" wp14:anchorId="42B3F004" wp14:editId="0C0BA52B">
-            <wp:extent cx="5467350" cy="4791075"/>
-            <wp:effectExtent l="0" t="0" r="0" b="9525"/>
-            <wp:docPr id="35" name="Picture 35"/>
+          <wp:inline distT="0" distB="0" distL="0" distR="0" wp14:anchorId="26DCD9F4" wp14:editId="46D1F5B8">
+            <wp:extent cx="5629275" cy="4886325"/>
+            <wp:effectExtent l="0" t="0" r="9525" b="9525"/>
+            <wp:docPr id="2" name="Picture 2"/>
             <wp:cNvGraphicFramePr>
               <a:graphicFrameLocks xmlns:a="http://schemas.openxmlformats.org/drawingml/2006/main" noChangeAspect="1"/>
             </wp:cNvGraphicFramePr>
@@ -6797,7 +7147,7 @@
                   <pic:spPr>
                     <a:xfrm>
                       <a:off x="0" y="0"/>
-                      <a:ext cx="5467350" cy="4791075"/>
+                      <a:ext cx="5629275" cy="4886325"/>
                     </a:xfrm>
                     <a:prstGeom prst="rect">
                       <a:avLst/>
@@ -6824,6 +7174,60 @@
           <w:szCs w:val="24"/>
         </w:rPr>
       </w:pPr>
+      <w:proofErr w:type="gramStart"/>
+      <w:r>
+        <w:rPr>
+          <w:rFonts w:ascii="Arial" w:hAnsi="Arial" w:cs="Arial"/>
+          <w:sz w:val="24"/>
+          <w:szCs w:val="24"/>
+        </w:rPr>
+        <w:t>@[</w:t>
+      </w:r>
+      <w:proofErr w:type="gramEnd"/>
+      <w:r>
+        <w:rPr>
+          <w:rFonts w:ascii="Arial" w:hAnsi="Arial" w:cs="Arial"/>
+          <w:sz w:val="24"/>
+          <w:szCs w:val="24"/>
+        </w:rPr>
+        <w:t>User::</w:t>
+      </w:r>
+      <w:proofErr w:type="spellStart"/>
+      <w:r>
+        <w:rPr>
+          <w:rFonts w:ascii="Arial" w:hAnsi="Arial" w:cs="Arial"/>
+          <w:sz w:val="24"/>
+          <w:szCs w:val="24"/>
+        </w:rPr>
+        <w:t>Encrypt_Out</w:t>
+      </w:r>
+      <w:proofErr w:type="spellEnd"/>
+      <w:r>
+        <w:rPr>
+          <w:rFonts w:ascii="Arial" w:hAnsi="Arial" w:cs="Arial"/>
+          <w:sz w:val="24"/>
+          <w:szCs w:val="24"/>
+        </w:rPr>
+        <w:t>]+@[User::</w:t>
+      </w:r>
+      <w:proofErr w:type="spellStart"/>
+      <w:r>
+        <w:rPr>
+          <w:rFonts w:ascii="Arial" w:hAnsi="Arial" w:cs="Arial"/>
+          <w:sz w:val="24"/>
+          <w:szCs w:val="24"/>
+        </w:rPr>
+        <w:t>FilePrefix</w:t>
+      </w:r>
+      <w:proofErr w:type="spellEnd"/>
+      <w:r>
+        <w:rPr>
+          <w:rFonts w:ascii="Arial" w:hAnsi="Arial" w:cs="Arial"/>
+          <w:sz w:val="24"/>
+          <w:szCs w:val="24"/>
+        </w:rPr>
+        <w:t>] +</w:t>
+      </w:r>
     </w:p>
     <w:p>
       <w:pPr>
@@ -6841,8 +7245,285 @@
       </w:pPr>
       <w:r>
         <w:rPr>
+          <w:rFonts w:ascii="Arial" w:hAnsi="Arial" w:cs="Arial"/>
+          <w:sz w:val="24"/>
+          <w:szCs w:val="24"/>
+        </w:rPr>
+        <w:t>(DT_STR</w:t>
+      </w:r>
+      <w:proofErr w:type="gramStart"/>
+      <w:r>
+        <w:rPr>
+          <w:rFonts w:ascii="Arial" w:hAnsi="Arial" w:cs="Arial"/>
+          <w:sz w:val="24"/>
+          <w:szCs w:val="24"/>
+        </w:rPr>
+        <w:t>,4,1252</w:t>
+      </w:r>
+      <w:proofErr w:type="gramEnd"/>
+      <w:r>
+        <w:rPr>
+          <w:rFonts w:ascii="Arial" w:hAnsi="Arial" w:cs="Arial"/>
+          <w:sz w:val="24"/>
+          <w:szCs w:val="24"/>
+        </w:rPr>
+        <w:t xml:space="preserve">) </w:t>
+      </w:r>
+      <w:proofErr w:type="spellStart"/>
+      <w:proofErr w:type="gramStart"/>
+      <w:r>
+        <w:rPr>
+          <w:rFonts w:ascii="Arial" w:hAnsi="Arial" w:cs="Arial"/>
+          <w:sz w:val="24"/>
+          <w:szCs w:val="24"/>
+        </w:rPr>
+        <w:t>DatePart</w:t>
+      </w:r>
+      <w:proofErr w:type="spellEnd"/>
+      <w:r>
+        <w:rPr>
+          <w:rFonts w:ascii="Arial" w:hAnsi="Arial" w:cs="Arial"/>
+          <w:sz w:val="24"/>
+          <w:szCs w:val="24"/>
+        </w:rPr>
+        <w:t>(</w:t>
+      </w:r>
+      <w:proofErr w:type="gramEnd"/>
+      <w:r>
+        <w:rPr>
+          <w:rFonts w:ascii="Arial" w:hAnsi="Arial" w:cs="Arial"/>
+          <w:sz w:val="24"/>
+          <w:szCs w:val="24"/>
+        </w:rPr>
+        <w:t>"</w:t>
+      </w:r>
+      <w:proofErr w:type="spellStart"/>
+      <w:r>
+        <w:rPr>
+          <w:rFonts w:ascii="Arial" w:hAnsi="Arial" w:cs="Arial"/>
+          <w:sz w:val="24"/>
+          <w:szCs w:val="24"/>
+        </w:rPr>
+        <w:t>yyyy</w:t>
+      </w:r>
+      <w:proofErr w:type="spellEnd"/>
+      <w:r>
+        <w:rPr>
+          <w:rFonts w:ascii="Arial" w:hAnsi="Arial" w:cs="Arial"/>
+          <w:sz w:val="24"/>
+          <w:szCs w:val="24"/>
+        </w:rPr>
+        <w:t>",</w:t>
+      </w:r>
+      <w:proofErr w:type="spellStart"/>
+      <w:r>
+        <w:rPr>
+          <w:rFonts w:ascii="Arial" w:hAnsi="Arial" w:cs="Arial"/>
+          <w:sz w:val="24"/>
+          <w:szCs w:val="24"/>
+        </w:rPr>
+        <w:t>getdate</w:t>
+      </w:r>
+      <w:proofErr w:type="spellEnd"/>
+      <w:r>
+        <w:rPr>
+          <w:rFonts w:ascii="Arial" w:hAnsi="Arial" w:cs="Arial"/>
+          <w:sz w:val="24"/>
+          <w:szCs w:val="24"/>
+        </w:rPr>
+        <w:t>())+</w:t>
+      </w:r>
+    </w:p>
+    <w:p>
+      <w:pPr>
+        <w:widowControl w:val="0"/>
+        <w:autoSpaceDE w:val="0"/>
+        <w:autoSpaceDN w:val="0"/>
+        <w:adjustRightInd w:val="0"/>
+        <w:spacing w:after="0" w:line="240" w:lineRule="auto"/>
+        <w:ind w:left="450"/>
+        <w:rPr>
+          <w:rFonts w:ascii="Arial" w:hAnsi="Arial" w:cs="Arial"/>
+          <w:sz w:val="24"/>
+          <w:szCs w:val="24"/>
+        </w:rPr>
+      </w:pPr>
+      <w:proofErr w:type="gramStart"/>
+      <w:r>
+        <w:rPr>
+          <w:rFonts w:ascii="Arial" w:hAnsi="Arial" w:cs="Arial"/>
+          <w:sz w:val="24"/>
+          <w:szCs w:val="24"/>
+        </w:rPr>
+        <w:t>Right(</w:t>
+      </w:r>
+      <w:proofErr w:type="gramEnd"/>
+      <w:r>
+        <w:rPr>
+          <w:rFonts w:ascii="Arial" w:hAnsi="Arial" w:cs="Arial"/>
+          <w:sz w:val="24"/>
+          <w:szCs w:val="24"/>
+        </w:rPr>
+        <w:t xml:space="preserve">"0" + (DT_STR,4,1252) </w:t>
+      </w:r>
+      <w:proofErr w:type="spellStart"/>
+      <w:r>
+        <w:rPr>
+          <w:rFonts w:ascii="Arial" w:hAnsi="Arial" w:cs="Arial"/>
+          <w:sz w:val="24"/>
+          <w:szCs w:val="24"/>
+        </w:rPr>
+        <w:t>DatePart</w:t>
+      </w:r>
+      <w:proofErr w:type="spellEnd"/>
+      <w:r>
+        <w:rPr>
+          <w:rFonts w:ascii="Arial" w:hAnsi="Arial" w:cs="Arial"/>
+          <w:sz w:val="24"/>
+          <w:szCs w:val="24"/>
+        </w:rPr>
+        <w:t>("m",</w:t>
+      </w:r>
+      <w:proofErr w:type="spellStart"/>
+      <w:r>
+        <w:rPr>
+          <w:rFonts w:ascii="Arial" w:hAnsi="Arial" w:cs="Arial"/>
+          <w:sz w:val="24"/>
+          <w:szCs w:val="24"/>
+        </w:rPr>
+        <w:t>getdate</w:t>
+      </w:r>
+      <w:proofErr w:type="spellEnd"/>
+      <w:r>
+        <w:rPr>
+          <w:rFonts w:ascii="Arial" w:hAnsi="Arial" w:cs="Arial"/>
+          <w:sz w:val="24"/>
+          <w:szCs w:val="24"/>
+        </w:rPr>
+        <w:t>()),2) +</w:t>
+      </w:r>
+    </w:p>
+    <w:p>
+      <w:pPr>
+        <w:widowControl w:val="0"/>
+        <w:autoSpaceDE w:val="0"/>
+        <w:autoSpaceDN w:val="0"/>
+        <w:adjustRightInd w:val="0"/>
+        <w:spacing w:after="0" w:line="240" w:lineRule="auto"/>
+        <w:ind w:left="450"/>
+        <w:rPr>
+          <w:rFonts w:ascii="Arial" w:hAnsi="Arial" w:cs="Arial"/>
+          <w:sz w:val="24"/>
+          <w:szCs w:val="24"/>
+        </w:rPr>
+      </w:pPr>
+      <w:proofErr w:type="gramStart"/>
+      <w:r>
+        <w:rPr>
+          <w:rFonts w:ascii="Arial" w:hAnsi="Arial" w:cs="Arial"/>
+          <w:sz w:val="24"/>
+          <w:szCs w:val="24"/>
+        </w:rPr>
+        <w:t>Right(</w:t>
+      </w:r>
+      <w:proofErr w:type="gramEnd"/>
+      <w:r>
+        <w:rPr>
+          <w:rFonts w:ascii="Arial" w:hAnsi="Arial" w:cs="Arial"/>
+          <w:sz w:val="24"/>
+          <w:szCs w:val="24"/>
+        </w:rPr>
+        <w:t xml:space="preserve">"0" + (DT_STR,4,1252) </w:t>
+      </w:r>
+      <w:proofErr w:type="spellStart"/>
+      <w:r>
+        <w:rPr>
+          <w:rFonts w:ascii="Arial" w:hAnsi="Arial" w:cs="Arial"/>
+          <w:sz w:val="24"/>
+          <w:szCs w:val="24"/>
+        </w:rPr>
+        <w:t>DatePart</w:t>
+      </w:r>
+      <w:proofErr w:type="spellEnd"/>
+      <w:r>
+        <w:rPr>
+          <w:rFonts w:ascii="Arial" w:hAnsi="Arial" w:cs="Arial"/>
+          <w:sz w:val="24"/>
+          <w:szCs w:val="24"/>
+        </w:rPr>
+        <w:t>("d",</w:t>
+      </w:r>
+      <w:proofErr w:type="spellStart"/>
+      <w:r>
+        <w:rPr>
+          <w:rFonts w:ascii="Arial" w:hAnsi="Arial" w:cs="Arial"/>
+          <w:sz w:val="24"/>
+          <w:szCs w:val="24"/>
+        </w:rPr>
+        <w:t>getdate</w:t>
+      </w:r>
+      <w:proofErr w:type="spellEnd"/>
+      <w:r>
+        <w:rPr>
+          <w:rFonts w:ascii="Arial" w:hAnsi="Arial" w:cs="Arial"/>
+          <w:sz w:val="24"/>
+          <w:szCs w:val="24"/>
+        </w:rPr>
+        <w:t>()),2)+".</w:t>
+      </w:r>
+      <w:proofErr w:type="spellStart"/>
+      <w:r>
+        <w:rPr>
+          <w:rFonts w:ascii="Arial" w:hAnsi="Arial" w:cs="Arial"/>
+          <w:sz w:val="24"/>
+          <w:szCs w:val="24"/>
+        </w:rPr>
+        <w:t>csv.zip.encrypt</w:t>
+      </w:r>
+      <w:proofErr w:type="spellEnd"/>
+      <w:r>
+        <w:rPr>
+          <w:rFonts w:ascii="Arial" w:hAnsi="Arial" w:cs="Arial"/>
+          <w:sz w:val="24"/>
+          <w:szCs w:val="24"/>
+        </w:rPr>
+        <w:t>"</w:t>
+      </w:r>
+    </w:p>
+    <w:p>
+      <w:pPr>
+        <w:widowControl w:val="0"/>
+        <w:autoSpaceDE w:val="0"/>
+        <w:autoSpaceDN w:val="0"/>
+        <w:adjustRightInd w:val="0"/>
+        <w:spacing w:after="0" w:line="240" w:lineRule="auto"/>
+        <w:ind w:left="450"/>
+        <w:rPr>
+          <w:rFonts w:ascii="Arial" w:hAnsi="Arial" w:cs="Arial"/>
+          <w:sz w:val="24"/>
+          <w:szCs w:val="24"/>
+        </w:rPr>
+      </w:pPr>
+    </w:p>
+    <w:p>
+      <w:pPr>
+        <w:widowControl w:val="0"/>
+        <w:autoSpaceDE w:val="0"/>
+        <w:autoSpaceDN w:val="0"/>
+        <w:adjustRightInd w:val="0"/>
+        <w:spacing w:after="0" w:line="240" w:lineRule="auto"/>
+        <w:ind w:left="450"/>
+        <w:rPr>
+          <w:rFonts w:ascii="Arial" w:hAnsi="Arial" w:cs="Arial"/>
+          <w:sz w:val="24"/>
+          <w:szCs w:val="24"/>
+        </w:rPr>
+      </w:pPr>
+      <w:r>
+        <w:rPr>
           <w:noProof/>
         </w:rPr>
+        <w:lastRenderedPageBreak/>
         <w:drawing>
           <wp:inline distT="0" distB="0" distL="0" distR="0" wp14:anchorId="35CC22B0" wp14:editId="735B7906">
             <wp:extent cx="5762625" cy="2352675"/>
@@ -6919,65 +7600,65 @@
           <w:sz w:val="20"/>
           <w:szCs w:val="20"/>
         </w:rPr>
+        <w:t>IQS_File</w:t>
+      </w:r>
+      <w:proofErr w:type="spellEnd"/>
+    </w:p>
+    <w:p>
+      <w:pPr>
+        <w:widowControl w:val="0"/>
+        <w:autoSpaceDE w:val="0"/>
+        <w:autoSpaceDN w:val="0"/>
+        <w:adjustRightInd w:val="0"/>
+        <w:spacing w:after="0" w:line="240" w:lineRule="auto"/>
+        <w:ind w:left="810"/>
+        <w:rPr>
+          <w:rFonts w:ascii="Arial" w:hAnsi="Arial" w:cs="Arial"/>
+          <w:sz w:val="24"/>
+          <w:szCs w:val="24"/>
+        </w:rPr>
+      </w:pPr>
+      <w:r>
+        <w:rPr>
+          <w:rFonts w:ascii="Arial" w:hAnsi="Arial" w:cs="Arial"/>
+          <w:sz w:val="20"/>
+          <w:szCs w:val="20"/>
+        </w:rPr>
+        <w:t>Expression</w:t>
+      </w:r>
+      <w:r>
+        <w:rPr>
+          <w:rFonts w:ascii="Arial" w:hAnsi="Arial" w:cs="Arial"/>
+          <w:sz w:val="24"/>
+          <w:szCs w:val="24"/>
+        </w:rPr>
+        <w:t xml:space="preserve">: </w:t>
+      </w:r>
+    </w:p>
+    <w:p>
+      <w:pPr>
+        <w:widowControl w:val="0"/>
+        <w:autoSpaceDE w:val="0"/>
+        <w:autoSpaceDN w:val="0"/>
+        <w:adjustRightInd w:val="0"/>
+        <w:spacing w:after="0" w:line="240" w:lineRule="auto"/>
+        <w:ind w:left="810"/>
+        <w:rPr>
+          <w:rFonts w:ascii="Arial" w:hAnsi="Arial" w:cs="Arial"/>
+          <w:sz w:val="24"/>
+          <w:szCs w:val="24"/>
+        </w:rPr>
+      </w:pPr>
+      <w:r>
+        <w:rPr>
+          <w:noProof/>
+        </w:rPr>
         <w:lastRenderedPageBreak/>
-        <w:t>IQS_File</w:t>
-      </w:r>
-      <w:proofErr w:type="spellEnd"/>
-    </w:p>
-    <w:p>
-      <w:pPr>
-        <w:widowControl w:val="0"/>
-        <w:autoSpaceDE w:val="0"/>
-        <w:autoSpaceDN w:val="0"/>
-        <w:adjustRightInd w:val="0"/>
-        <w:spacing w:after="0" w:line="240" w:lineRule="auto"/>
-        <w:ind w:left="810"/>
-        <w:rPr>
-          <w:rFonts w:ascii="Arial" w:hAnsi="Arial" w:cs="Arial"/>
-          <w:sz w:val="24"/>
-          <w:szCs w:val="24"/>
-        </w:rPr>
-      </w:pPr>
-      <w:r>
-        <w:rPr>
-          <w:rFonts w:ascii="Arial" w:hAnsi="Arial" w:cs="Arial"/>
-          <w:sz w:val="20"/>
-          <w:szCs w:val="20"/>
-        </w:rPr>
-        <w:t>Expression</w:t>
-      </w:r>
-      <w:r>
-        <w:rPr>
-          <w:rFonts w:ascii="Arial" w:hAnsi="Arial" w:cs="Arial"/>
-          <w:sz w:val="24"/>
-          <w:szCs w:val="24"/>
-        </w:rPr>
-        <w:t xml:space="preserve">: </w:t>
-      </w:r>
-    </w:p>
-    <w:p>
-      <w:pPr>
-        <w:widowControl w:val="0"/>
-        <w:autoSpaceDE w:val="0"/>
-        <w:autoSpaceDN w:val="0"/>
-        <w:adjustRightInd w:val="0"/>
-        <w:spacing w:after="0" w:line="240" w:lineRule="auto"/>
-        <w:ind w:left="810"/>
-        <w:rPr>
-          <w:rFonts w:ascii="Arial" w:hAnsi="Arial" w:cs="Arial"/>
-          <w:sz w:val="24"/>
-          <w:szCs w:val="24"/>
-        </w:rPr>
-      </w:pPr>
-      <w:r>
-        <w:rPr>
-          <w:noProof/>
-        </w:rPr>
         <w:drawing>
-          <wp:inline distT="0" distB="0" distL="0" distR="0" wp14:anchorId="7EB8B5CA" wp14:editId="0F22FBB9">
-            <wp:extent cx="5562600" cy="5438775"/>
-            <wp:effectExtent l="0" t="0" r="0" b="9525"/>
-            <wp:docPr id="37" name="Picture 37"/>
+          <wp:inline distT="0" distB="0" distL="0" distR="0" wp14:anchorId="1AE27598" wp14:editId="542FF7FF">
+            <wp:extent cx="5495925" cy="5010150"/>
+            <wp:effectExtent l="0" t="0" r="9525" b="0"/>
+            <wp:docPr id="3" name="Picture 3"/>
             <wp:cNvGraphicFramePr>
               <a:graphicFrameLocks xmlns:a="http://schemas.openxmlformats.org/drawingml/2006/main" noChangeAspect="1"/>
             </wp:cNvGraphicFramePr>
@@ -6997,7 +7678,7 @@
                   <pic:spPr>
                     <a:xfrm>
                       <a:off x="0" y="0"/>
-                      <a:ext cx="5562600" cy="5438775"/>
+                      <a:ext cx="5495925" cy="5010150"/>
                     </a:xfrm>
                     <a:prstGeom prst="rect">
                       <a:avLst/>
@@ -7008,6 +7689,318 @@
             </a:graphic>
           </wp:inline>
         </w:drawing>
+      </w:r>
+    </w:p>
+    <w:p>
+      <w:pPr>
+        <w:widowControl w:val="0"/>
+        <w:autoSpaceDE w:val="0"/>
+        <w:autoSpaceDN w:val="0"/>
+        <w:adjustRightInd w:val="0"/>
+        <w:spacing w:after="0" w:line="240" w:lineRule="auto"/>
+        <w:ind w:left="810"/>
+        <w:rPr>
+          <w:rFonts w:ascii="Arial" w:hAnsi="Arial" w:cs="Arial"/>
+          <w:sz w:val="24"/>
+          <w:szCs w:val="24"/>
+        </w:rPr>
+      </w:pPr>
+      <w:proofErr w:type="gramStart"/>
+      <w:r>
+        <w:rPr>
+          <w:rFonts w:ascii="Arial" w:hAnsi="Arial" w:cs="Arial"/>
+          <w:sz w:val="24"/>
+          <w:szCs w:val="24"/>
+        </w:rPr>
+        <w:t>@[</w:t>
+      </w:r>
+      <w:proofErr w:type="gramEnd"/>
+      <w:r>
+        <w:rPr>
+          <w:rFonts w:ascii="Arial" w:hAnsi="Arial" w:cs="Arial"/>
+          <w:sz w:val="24"/>
+          <w:szCs w:val="24"/>
+        </w:rPr>
+        <w:t>User::</w:t>
+      </w:r>
+      <w:proofErr w:type="spellStart"/>
+      <w:r>
+        <w:rPr>
+          <w:rFonts w:ascii="Arial" w:hAnsi="Arial" w:cs="Arial"/>
+          <w:sz w:val="24"/>
+          <w:szCs w:val="24"/>
+        </w:rPr>
+        <w:t>Decrypt_Out</w:t>
+      </w:r>
+      <w:proofErr w:type="spellEnd"/>
+      <w:r>
+        <w:rPr>
+          <w:rFonts w:ascii="Arial" w:hAnsi="Arial" w:cs="Arial"/>
+          <w:sz w:val="24"/>
+          <w:szCs w:val="24"/>
+        </w:rPr>
+        <w:t>] +@[User::</w:t>
+      </w:r>
+      <w:proofErr w:type="spellStart"/>
+      <w:r>
+        <w:rPr>
+          <w:rFonts w:ascii="Arial" w:hAnsi="Arial" w:cs="Arial"/>
+          <w:sz w:val="24"/>
+          <w:szCs w:val="24"/>
+        </w:rPr>
+        <w:t>FilePrefix</w:t>
+      </w:r>
+      <w:proofErr w:type="spellEnd"/>
+      <w:r>
+        <w:rPr>
+          <w:rFonts w:ascii="Arial" w:hAnsi="Arial" w:cs="Arial"/>
+          <w:sz w:val="24"/>
+          <w:szCs w:val="24"/>
+        </w:rPr>
+        <w:t xml:space="preserve">] + </w:t>
+      </w:r>
+    </w:p>
+    <w:p>
+      <w:pPr>
+        <w:widowControl w:val="0"/>
+        <w:autoSpaceDE w:val="0"/>
+        <w:autoSpaceDN w:val="0"/>
+        <w:adjustRightInd w:val="0"/>
+        <w:spacing w:after="0" w:line="240" w:lineRule="auto"/>
+        <w:ind w:left="810"/>
+        <w:rPr>
+          <w:rFonts w:ascii="Arial" w:hAnsi="Arial" w:cs="Arial"/>
+          <w:sz w:val="24"/>
+          <w:szCs w:val="24"/>
+        </w:rPr>
+      </w:pPr>
+      <w:r>
+        <w:rPr>
+          <w:rFonts w:ascii="Arial" w:hAnsi="Arial" w:cs="Arial"/>
+          <w:sz w:val="24"/>
+          <w:szCs w:val="24"/>
+        </w:rPr>
+        <w:t>(DT_STR</w:t>
+      </w:r>
+      <w:proofErr w:type="gramStart"/>
+      <w:r>
+        <w:rPr>
+          <w:rFonts w:ascii="Arial" w:hAnsi="Arial" w:cs="Arial"/>
+          <w:sz w:val="24"/>
+          <w:szCs w:val="24"/>
+        </w:rPr>
+        <w:t>,4,1252</w:t>
+      </w:r>
+      <w:proofErr w:type="gramEnd"/>
+      <w:r>
+        <w:rPr>
+          <w:rFonts w:ascii="Arial" w:hAnsi="Arial" w:cs="Arial"/>
+          <w:sz w:val="24"/>
+          <w:szCs w:val="24"/>
+        </w:rPr>
+        <w:t xml:space="preserve">) </w:t>
+      </w:r>
+      <w:proofErr w:type="spellStart"/>
+      <w:proofErr w:type="gramStart"/>
+      <w:r>
+        <w:rPr>
+          <w:rFonts w:ascii="Arial" w:hAnsi="Arial" w:cs="Arial"/>
+          <w:sz w:val="24"/>
+          <w:szCs w:val="24"/>
+        </w:rPr>
+        <w:t>DatePart</w:t>
+      </w:r>
+      <w:proofErr w:type="spellEnd"/>
+      <w:r>
+        <w:rPr>
+          <w:rFonts w:ascii="Arial" w:hAnsi="Arial" w:cs="Arial"/>
+          <w:sz w:val="24"/>
+          <w:szCs w:val="24"/>
+        </w:rPr>
+        <w:t>(</w:t>
+      </w:r>
+      <w:proofErr w:type="gramEnd"/>
+      <w:r>
+        <w:rPr>
+          <w:rFonts w:ascii="Arial" w:hAnsi="Arial" w:cs="Arial"/>
+          <w:sz w:val="24"/>
+          <w:szCs w:val="24"/>
+        </w:rPr>
+        <w:t>"</w:t>
+      </w:r>
+      <w:proofErr w:type="spellStart"/>
+      <w:r>
+        <w:rPr>
+          <w:rFonts w:ascii="Arial" w:hAnsi="Arial" w:cs="Arial"/>
+          <w:sz w:val="24"/>
+          <w:szCs w:val="24"/>
+        </w:rPr>
+        <w:t>yyyy</w:t>
+      </w:r>
+      <w:proofErr w:type="spellEnd"/>
+      <w:r>
+        <w:rPr>
+          <w:rFonts w:ascii="Arial" w:hAnsi="Arial" w:cs="Arial"/>
+          <w:sz w:val="24"/>
+          <w:szCs w:val="24"/>
+        </w:rPr>
+        <w:t>",</w:t>
+      </w:r>
+      <w:proofErr w:type="spellStart"/>
+      <w:r>
+        <w:rPr>
+          <w:rFonts w:ascii="Arial" w:hAnsi="Arial" w:cs="Arial"/>
+          <w:sz w:val="24"/>
+          <w:szCs w:val="24"/>
+        </w:rPr>
+        <w:t>getdate</w:t>
+      </w:r>
+      <w:proofErr w:type="spellEnd"/>
+      <w:r>
+        <w:rPr>
+          <w:rFonts w:ascii="Arial" w:hAnsi="Arial" w:cs="Arial"/>
+          <w:sz w:val="24"/>
+          <w:szCs w:val="24"/>
+        </w:rPr>
+        <w:t>())+</w:t>
+      </w:r>
+    </w:p>
+    <w:p>
+      <w:pPr>
+        <w:widowControl w:val="0"/>
+        <w:autoSpaceDE w:val="0"/>
+        <w:autoSpaceDN w:val="0"/>
+        <w:adjustRightInd w:val="0"/>
+        <w:spacing w:after="0" w:line="240" w:lineRule="auto"/>
+        <w:ind w:left="810"/>
+        <w:rPr>
+          <w:rFonts w:ascii="Arial" w:hAnsi="Arial" w:cs="Arial"/>
+          <w:sz w:val="24"/>
+          <w:szCs w:val="24"/>
+        </w:rPr>
+      </w:pPr>
+      <w:proofErr w:type="gramStart"/>
+      <w:r>
+        <w:rPr>
+          <w:rFonts w:ascii="Arial" w:hAnsi="Arial" w:cs="Arial"/>
+          <w:sz w:val="24"/>
+          <w:szCs w:val="24"/>
+        </w:rPr>
+        <w:t>Right(</w:t>
+      </w:r>
+      <w:proofErr w:type="gramEnd"/>
+      <w:r>
+        <w:rPr>
+          <w:rFonts w:ascii="Arial" w:hAnsi="Arial" w:cs="Arial"/>
+          <w:sz w:val="24"/>
+          <w:szCs w:val="24"/>
+        </w:rPr>
+        <w:t xml:space="preserve">"0" + (DT_STR,4,1252) </w:t>
+      </w:r>
+      <w:proofErr w:type="spellStart"/>
+      <w:r>
+        <w:rPr>
+          <w:rFonts w:ascii="Arial" w:hAnsi="Arial" w:cs="Arial"/>
+          <w:sz w:val="24"/>
+          <w:szCs w:val="24"/>
+        </w:rPr>
+        <w:t>DatePart</w:t>
+      </w:r>
+      <w:proofErr w:type="spellEnd"/>
+      <w:r>
+        <w:rPr>
+          <w:rFonts w:ascii="Arial" w:hAnsi="Arial" w:cs="Arial"/>
+          <w:sz w:val="24"/>
+          <w:szCs w:val="24"/>
+        </w:rPr>
+        <w:t>("m",</w:t>
+      </w:r>
+      <w:proofErr w:type="spellStart"/>
+      <w:r>
+        <w:rPr>
+          <w:rFonts w:ascii="Arial" w:hAnsi="Arial" w:cs="Arial"/>
+          <w:sz w:val="24"/>
+          <w:szCs w:val="24"/>
+        </w:rPr>
+        <w:t>getdate</w:t>
+      </w:r>
+      <w:proofErr w:type="spellEnd"/>
+      <w:r>
+        <w:rPr>
+          <w:rFonts w:ascii="Arial" w:hAnsi="Arial" w:cs="Arial"/>
+          <w:sz w:val="24"/>
+          <w:szCs w:val="24"/>
+        </w:rPr>
+        <w:t>()),2) +</w:t>
+      </w:r>
+    </w:p>
+    <w:p>
+      <w:pPr>
+        <w:widowControl w:val="0"/>
+        <w:autoSpaceDE w:val="0"/>
+        <w:autoSpaceDN w:val="0"/>
+        <w:adjustRightInd w:val="0"/>
+        <w:spacing w:after="0" w:line="240" w:lineRule="auto"/>
+        <w:ind w:left="810"/>
+        <w:rPr>
+          <w:rFonts w:ascii="Arial" w:hAnsi="Arial" w:cs="Arial"/>
+          <w:sz w:val="24"/>
+          <w:szCs w:val="24"/>
+        </w:rPr>
+      </w:pPr>
+      <w:proofErr w:type="gramStart"/>
+      <w:r>
+        <w:rPr>
+          <w:rFonts w:ascii="Arial" w:hAnsi="Arial" w:cs="Arial"/>
+          <w:sz w:val="24"/>
+          <w:szCs w:val="24"/>
+        </w:rPr>
+        <w:t>Right(</w:t>
+      </w:r>
+      <w:proofErr w:type="gramEnd"/>
+      <w:r>
+        <w:rPr>
+          <w:rFonts w:ascii="Arial" w:hAnsi="Arial" w:cs="Arial"/>
+          <w:sz w:val="24"/>
+          <w:szCs w:val="24"/>
+        </w:rPr>
+        <w:t xml:space="preserve">"0" + (DT_STR,4,1252) </w:t>
+      </w:r>
+      <w:proofErr w:type="spellStart"/>
+      <w:r>
+        <w:rPr>
+          <w:rFonts w:ascii="Arial" w:hAnsi="Arial" w:cs="Arial"/>
+          <w:sz w:val="24"/>
+          <w:szCs w:val="24"/>
+        </w:rPr>
+        <w:t>DatePart</w:t>
+      </w:r>
+      <w:proofErr w:type="spellEnd"/>
+      <w:r>
+        <w:rPr>
+          <w:rFonts w:ascii="Arial" w:hAnsi="Arial" w:cs="Arial"/>
+          <w:sz w:val="24"/>
+          <w:szCs w:val="24"/>
+        </w:rPr>
+        <w:t>("d",</w:t>
+      </w:r>
+      <w:proofErr w:type="spellStart"/>
+      <w:r>
+        <w:rPr>
+          <w:rFonts w:ascii="Arial" w:hAnsi="Arial" w:cs="Arial"/>
+          <w:sz w:val="24"/>
+          <w:szCs w:val="24"/>
+        </w:rPr>
+        <w:t>getdate</w:t>
+      </w:r>
+      <w:proofErr w:type="spellEnd"/>
+      <w:r>
+        <w:rPr>
+          <w:rFonts w:ascii="Arial" w:hAnsi="Arial" w:cs="Arial"/>
+          <w:sz w:val="24"/>
+          <w:szCs w:val="24"/>
+        </w:rPr>
+        <w:t>()),2)+".csv"</w:t>
       </w:r>
     </w:p>
     <w:p>
@@ -17755,7 +18748,7 @@
         <w:noProof/>
         <w:sz w:val="18"/>
       </w:rPr>
-      <w:t>7/24/14</w:t>
+      <w:t>9/10/14</w:t>
     </w:r>
     <w:r>
       <w:rPr>
@@ -21657,7 +22650,7 @@
 </file>
 
 <file path=customXml/itemProps1.xml><?xml version="1.0" encoding="utf-8"?>
-<ds:datastoreItem xmlns:ds="http://schemas.openxmlformats.org/officeDocument/2006/customXml" ds:itemID="{46B3B71D-C618-418E-96A8-B223F02BCCCB}">
+<ds:datastoreItem xmlns:ds="http://schemas.openxmlformats.org/officeDocument/2006/customXml" ds:itemID="{1B02A344-1EC9-43FD-BC73-968FB0BF53B6}">
   <ds:schemaRefs>
     <ds:schemaRef ds:uri="http://schemas.openxmlformats.org/officeDocument/2006/bibliography"/>
   </ds:schemaRefs>

</xml_diff>